<commit_message>
Baselined from internal Repository last_commit:07f03ec4fa2ff2d8a88d48ba310fc6d774dd8e43
</commit_message>
<xml_diff>
--- a/INTERNALDOCS/MainMacroMultiAuxInstructions.docx
+++ b/INTERNALDOCS/MainMacroMultiAuxInstructions.docx
@@ -2989,6 +2989,66 @@
           <w:rFonts w:asciiTheme="minorHAnsi" w:hAnsiTheme="minorHAnsi" w:cstheme="minorHAnsi"/>
         </w:rPr>
       </w:pPr>
+      <w:r>
+        <w:rPr>
+          <w:rFonts w:asciiTheme="minorHAnsi" w:hAnsiTheme="minorHAnsi" w:cstheme="minorHAnsi"/>
+          <w:b/>
+          <w:bCs/>
+        </w:rPr>
+        <w:t>NOTE:</w:t>
+      </w:r>
+      <w:r>
+        <w:rPr>
+          <w:rFonts w:asciiTheme="minorHAnsi" w:hAnsiTheme="minorHAnsi" w:cstheme="minorHAnsi"/>
+        </w:rPr>
+        <w:t xml:space="preserve"> If you need to replace a codec that was alrea</w:t>
+      </w:r>
+      <w:r>
+        <w:rPr>
+          <w:rFonts w:asciiTheme="minorHAnsi" w:hAnsiTheme="minorHAnsi" w:cstheme="minorHAnsi"/>
+        </w:rPr>
+        <w:t>d</w:t>
+      </w:r>
+      <w:r>
+        <w:rPr>
+          <w:rFonts w:asciiTheme="minorHAnsi" w:hAnsiTheme="minorHAnsi" w:cstheme="minorHAnsi"/>
+        </w:rPr>
+        <w:t xml:space="preserve">y configured with this macro and </w:t>
+      </w:r>
+      <w:r>
+        <w:rPr>
+          <w:rFonts w:asciiTheme="minorHAnsi" w:hAnsiTheme="minorHAnsi" w:cstheme="minorHAnsi"/>
+        </w:rPr>
+        <w:t>wish</w:t>
+      </w:r>
+      <w:r>
+        <w:rPr>
+          <w:rFonts w:asciiTheme="minorHAnsi" w:hAnsiTheme="minorHAnsi" w:cstheme="minorHAnsi"/>
+        </w:rPr>
+        <w:t xml:space="preserve"> to preserve the Camera presets, consider using this macro to make a backup of the presets for later restoring:</w:t>
+      </w:r>
+    </w:p>
+    <w:p>
+      <w:pPr>
+        <w:rPr>
+          <w:rFonts w:asciiTheme="minorHAnsi" w:hAnsiTheme="minorHAnsi" w:cstheme="minorHAnsi"/>
+        </w:rPr>
+      </w:pPr>
+      <w:hyperlink r:id="rId7" w:history="1">
+        <w:r>
+          <w:rPr>
+            <w:rStyle w:val="Hyperlink"/>
+            <w:rFonts w:asciiTheme="minorHAnsi" w:hAnsiTheme="minorHAnsi" w:cstheme="minorHAnsi"/>
+          </w:rPr>
+          <w:t>https://github.com/wxsd-sales/camera-presets-backup-restore-macros</w:t>
+        </w:r>
+      </w:hyperlink>
+      <w:r>
+        <w:rPr>
+          <w:rFonts w:asciiTheme="minorHAnsi" w:hAnsiTheme="minorHAnsi" w:cstheme="minorHAnsi"/>
+        </w:rPr>
+        <w:t xml:space="preserve"> </w:t>
+      </w:r>
     </w:p>
     <w:p>
       <w:pPr>
@@ -7555,14 +7615,82 @@
         <w:lastRenderedPageBreak/>
         <w:t xml:space="preserve">More details on that command can be found here: </w:t>
       </w:r>
-      <w:proofErr w:type="gramStart"/>
-      <w:r>
+      <w:hyperlink r:id="rId8" w:history="1">
+        <w:r>
+          <w:rPr>
+            <w:rStyle w:val="Hyperlink"/>
+            <w:rFonts w:asciiTheme="minorHAnsi" w:eastAsiaTheme="minorHAnsi" w:hAnsiTheme="minorHAnsi" w:cstheme="minorHAnsi"/>
+          </w:rPr>
+          <w:t>https://roomos.cisco.com/xapi/Command.Camera.PositionSet</w:t>
+        </w:r>
+      </w:hyperlink>
+    </w:p>
+    <w:p>
+      <w:pPr>
+        <w:ind w:left="720"/>
         <w:rPr>
           <w:rFonts w:asciiTheme="minorHAnsi" w:eastAsiaTheme="minorHAnsi" w:hAnsiTheme="minorHAnsi" w:cstheme="minorHAnsi"/>
         </w:rPr>
-        <w:t>https://roomos.cisco.com/xapi/Command.Camera.PositionSet</w:t>
-      </w:r>
-      <w:proofErr w:type="gramEnd"/>
+      </w:pPr>
+    </w:p>
+    <w:p>
+      <w:pPr>
+        <w:ind w:left="720"/>
+        <w:rPr>
+          <w:rFonts w:asciiTheme="minorHAnsi" w:hAnsiTheme="minorHAnsi" w:cstheme="minorHAnsi"/>
+        </w:rPr>
+      </w:pPr>
+      <w:r>
+        <w:rPr>
+          <w:rFonts w:asciiTheme="minorHAnsi" w:hAnsiTheme="minorHAnsi" w:cstheme="minorHAnsi"/>
+        </w:rPr>
+        <w:t>You can also use</w:t>
+      </w:r>
+      <w:r>
+        <w:rPr>
+          <w:rFonts w:asciiTheme="minorHAnsi" w:hAnsiTheme="minorHAnsi" w:cstheme="minorHAnsi"/>
+          <w:b/>
+          <w:bCs/>
+        </w:rPr>
+        <w:t xml:space="preserve"> </w:t>
+      </w:r>
+      <w:r>
+        <w:rPr>
+          <w:rFonts w:asciiTheme="minorHAnsi" w:hAnsiTheme="minorHAnsi" w:cstheme="minorHAnsi"/>
+        </w:rPr>
+        <w:t>this macro to make a backup of the presets for later restoring:</w:t>
+      </w:r>
+    </w:p>
+    <w:p>
+      <w:pPr>
+        <w:ind w:left="720"/>
+        <w:rPr>
+          <w:rFonts w:asciiTheme="minorHAnsi" w:hAnsiTheme="minorHAnsi" w:cstheme="minorHAnsi"/>
+        </w:rPr>
+      </w:pPr>
+      <w:hyperlink r:id="rId9" w:history="1">
+        <w:r>
+          <w:rPr>
+            <w:rStyle w:val="Hyperlink"/>
+            <w:rFonts w:asciiTheme="minorHAnsi" w:hAnsiTheme="minorHAnsi" w:cstheme="minorHAnsi"/>
+          </w:rPr>
+          <w:t>https://github.com/wxsd-sales/camera-presets-backup-restore-macros</w:t>
+        </w:r>
+      </w:hyperlink>
+      <w:r>
+        <w:rPr>
+          <w:rFonts w:asciiTheme="minorHAnsi" w:hAnsiTheme="minorHAnsi" w:cstheme="minorHAnsi"/>
+        </w:rPr>
+        <w:t xml:space="preserve"> </w:t>
+      </w:r>
+    </w:p>
+    <w:p>
+      <w:pPr>
+        <w:ind w:left="720"/>
+        <w:rPr>
+          <w:rFonts w:asciiTheme="minorHAnsi" w:eastAsiaTheme="minorHAnsi" w:hAnsiTheme="minorHAnsi" w:cstheme="minorHAnsi"/>
+        </w:rPr>
+      </w:pPr>
     </w:p>
     <w:p>
       <w:pPr>
@@ -8284,7 +8412,7 @@
       </w:pPr>
     </w:p>
     <w:sectPr>
-      <w:footerReference w:type="default" r:id="rId7"/>
+      <w:footerReference w:type="default" r:id="rId10"/>
       <w:pgSz w:w="12240" w:h="15840"/>
       <w:pgMar w:top="720" w:right="720" w:bottom="1008" w:left="720" w:header="720" w:footer="720" w:gutter="0"/>
       <w:cols w:space="720"/>
@@ -10716,6 +10844,29 @@
       <w:rFonts w:ascii="Times New Roman" w:eastAsia="Times New Roman" w:hAnsi="Times New Roman" w:cs="Times New Roman"/>
     </w:rPr>
   </w:style>
+  <w:style w:type="character" w:styleId="Hyperlink">
+    <w:name w:val="Hyperlink"/>
+    <w:basedOn w:val="DefaultParagraphFont"/>
+    <w:uiPriority w:val="99"/>
+    <w:unhideWhenUsed/>
+    <w:rsid w:val="00732990"/>
+    <w:rPr>
+      <w:color w:val="0563C1" w:themeColor="hyperlink"/>
+      <w:u w:val="single"/>
+    </w:rPr>
+  </w:style>
+  <w:style w:type="character" w:styleId="UnresolvedMention">
+    <w:name w:val="Unresolved Mention"/>
+    <w:basedOn w:val="DefaultParagraphFont"/>
+    <w:uiPriority w:val="99"/>
+    <w:semiHidden/>
+    <w:unhideWhenUsed/>
+    <w:rsid w:val="00732990"/>
+    <w:rPr>
+      <w:color w:val="605E5C"/>
+      <w:shd w:val="clear" w:color="auto" w:fill="E1DFDD"/>
+    </w:rPr>
+  </w:style>
 </w:styles>
 </file>
 

</xml_diff>

<commit_message>
Baselined from internal Repository last_commit:1d1077fd9880b13663e20d1b2c7209442f0101b8
</commit_message>
<xml_diff>
--- a/INTERNALDOCS/MainMacroMultiAuxInstructions.docx
+++ b/INTERNALDOCS/MainMacroMultiAuxInstructions.docx
@@ -77,7 +77,7 @@
         <w:rPr>
           <w:rFonts w:asciiTheme="minorHAnsi" w:hAnsiTheme="minorHAnsi" w:cstheme="minorHAnsi"/>
         </w:rPr>
-        <w:t>5</w:t>
+        <w:t>7</w:t>
       </w:r>
     </w:p>
     <w:p>
@@ -839,33 +839,89 @@
         <w:rPr>
           <w:rFonts w:asciiTheme="minorHAnsi" w:hAnsiTheme="minorHAnsi" w:cstheme="minorHAnsi"/>
         </w:rPr>
-        <w:t>One Quad Camera and one PresenterTrack camera</w:t>
-      </w:r>
-    </w:p>
-    <w:p>
-      <w:pPr>
-        <w:rPr>
-          <w:rFonts w:asciiTheme="minorHAnsi" w:hAnsiTheme="minorHAnsi" w:cstheme="minorHAnsi"/>
-        </w:rPr>
-      </w:pPr>
-      <w:r>
-        <w:rPr>
-          <w:rFonts w:asciiTheme="minorHAnsi" w:hAnsiTheme="minorHAnsi" w:cstheme="minorHAnsi"/>
-        </w:rPr>
-        <w:t>One SpeakerTrack 60 by itself</w:t>
-      </w:r>
-    </w:p>
-    <w:p>
-      <w:pPr>
-        <w:rPr>
-          <w:rFonts w:asciiTheme="minorHAnsi" w:hAnsiTheme="minorHAnsi" w:cstheme="minorHAnsi"/>
-        </w:rPr>
-      </w:pPr>
-      <w:r>
-        <w:rPr>
-          <w:rFonts w:asciiTheme="minorHAnsi" w:hAnsiTheme="minorHAnsi" w:cstheme="minorHAnsi"/>
-        </w:rPr>
-        <w:t>One SpeakerTrack 60 and one PresenterTrack camera</w:t>
+        <w:t xml:space="preserve">One Quad Camera and one </w:t>
+      </w:r>
+      <w:proofErr w:type="spellStart"/>
+      <w:r>
+        <w:rPr>
+          <w:rFonts w:asciiTheme="minorHAnsi" w:hAnsiTheme="minorHAnsi" w:cstheme="minorHAnsi"/>
+        </w:rPr>
+        <w:t>PresenterTrack</w:t>
+      </w:r>
+      <w:proofErr w:type="spellEnd"/>
+      <w:r>
+        <w:rPr>
+          <w:rFonts w:asciiTheme="minorHAnsi" w:hAnsiTheme="minorHAnsi" w:cstheme="minorHAnsi"/>
+        </w:rPr>
+        <w:t xml:space="preserve"> camera</w:t>
+      </w:r>
+    </w:p>
+    <w:p>
+      <w:pPr>
+        <w:rPr>
+          <w:rFonts w:asciiTheme="minorHAnsi" w:hAnsiTheme="minorHAnsi" w:cstheme="minorHAnsi"/>
+        </w:rPr>
+      </w:pPr>
+      <w:r>
+        <w:rPr>
+          <w:rFonts w:asciiTheme="minorHAnsi" w:hAnsiTheme="minorHAnsi" w:cstheme="minorHAnsi"/>
+        </w:rPr>
+        <w:t xml:space="preserve">One </w:t>
+      </w:r>
+      <w:proofErr w:type="spellStart"/>
+      <w:r>
+        <w:rPr>
+          <w:rFonts w:asciiTheme="minorHAnsi" w:hAnsiTheme="minorHAnsi" w:cstheme="minorHAnsi"/>
+        </w:rPr>
+        <w:t>SpeakerTrack</w:t>
+      </w:r>
+      <w:proofErr w:type="spellEnd"/>
+      <w:r>
+        <w:rPr>
+          <w:rFonts w:asciiTheme="minorHAnsi" w:hAnsiTheme="minorHAnsi" w:cstheme="minorHAnsi"/>
+        </w:rPr>
+        <w:t xml:space="preserve"> 60 by itself</w:t>
+      </w:r>
+    </w:p>
+    <w:p>
+      <w:pPr>
+        <w:rPr>
+          <w:rFonts w:asciiTheme="minorHAnsi" w:hAnsiTheme="minorHAnsi" w:cstheme="minorHAnsi"/>
+        </w:rPr>
+      </w:pPr>
+      <w:r>
+        <w:rPr>
+          <w:rFonts w:asciiTheme="minorHAnsi" w:hAnsiTheme="minorHAnsi" w:cstheme="minorHAnsi"/>
+        </w:rPr>
+        <w:t xml:space="preserve">One </w:t>
+      </w:r>
+      <w:proofErr w:type="spellStart"/>
+      <w:r>
+        <w:rPr>
+          <w:rFonts w:asciiTheme="minorHAnsi" w:hAnsiTheme="minorHAnsi" w:cstheme="minorHAnsi"/>
+        </w:rPr>
+        <w:t>SpeakerTrack</w:t>
+      </w:r>
+      <w:proofErr w:type="spellEnd"/>
+      <w:r>
+        <w:rPr>
+          <w:rFonts w:asciiTheme="minorHAnsi" w:hAnsiTheme="minorHAnsi" w:cstheme="minorHAnsi"/>
+        </w:rPr>
+        <w:t xml:space="preserve"> 60 and one </w:t>
+      </w:r>
+      <w:proofErr w:type="spellStart"/>
+      <w:r>
+        <w:rPr>
+          <w:rFonts w:asciiTheme="minorHAnsi" w:hAnsiTheme="minorHAnsi" w:cstheme="minorHAnsi"/>
+        </w:rPr>
+        <w:t>PresenterTrack</w:t>
+      </w:r>
+      <w:proofErr w:type="spellEnd"/>
+      <w:r>
+        <w:rPr>
+          <w:rFonts w:asciiTheme="minorHAnsi" w:hAnsiTheme="minorHAnsi" w:cstheme="minorHAnsi"/>
+        </w:rPr>
+        <w:t xml:space="preserve"> camera</w:t>
       </w:r>
     </w:p>
     <w:p>
@@ -1420,6 +1476,7 @@
         <w:t xml:space="preserve"> and password: </w:t>
       </w:r>
       <w:proofErr w:type="spellStart"/>
+      <w:proofErr w:type="gramStart"/>
       <w:r>
         <w:rPr>
           <w:rFonts w:asciiTheme="minorHAnsi" w:hAnsiTheme="minorHAnsi" w:cstheme="minorHAnsi"/>
@@ -1427,6 +1484,7 @@
         <w:t>CameraMacro</w:t>
       </w:r>
       <w:proofErr w:type="spellEnd"/>
+      <w:proofErr w:type="gramEnd"/>
     </w:p>
     <w:p>
       <w:pPr>
@@ -1443,8 +1501,16 @@
         <w:rPr>
           <w:rFonts w:asciiTheme="minorHAnsi" w:hAnsiTheme="minorHAnsi" w:cstheme="minorHAnsi"/>
         </w:rPr>
-        <w:t>It is recommended to use these accounts only for the macros to use; create separate admin account(s) for the installer and local administrators</w:t>
-      </w:r>
+        <w:t xml:space="preserve">It is recommended to use these accounts only for the macros to use; create separate admin account(s) for the installer and local </w:t>
+      </w:r>
+      <w:proofErr w:type="gramStart"/>
+      <w:r>
+        <w:rPr>
+          <w:rFonts w:asciiTheme="minorHAnsi" w:hAnsiTheme="minorHAnsi" w:cstheme="minorHAnsi"/>
+        </w:rPr>
+        <w:t>administrators</w:t>
+      </w:r>
+      <w:proofErr w:type="gramEnd"/>
     </w:p>
     <w:p>
       <w:pPr>
@@ -3266,13 +3332,129 @@
     </w:p>
     <w:p>
       <w:pPr>
+        <w:rPr>
+          <w:rFonts w:asciiTheme="minorHAnsi" w:hAnsiTheme="minorHAnsi" w:cstheme="minorHAnsi"/>
+        </w:rPr>
+      </w:pPr>
+    </w:p>
+    <w:p>
+      <w:pPr>
         <w:shd w:val="clear" w:color="auto" w:fill="FFFFFF"/>
         <w:spacing w:line="270" w:lineRule="atLeast"/>
         <w:rPr>
           <w:rFonts w:asciiTheme="minorHAnsi" w:hAnsiTheme="minorHAnsi" w:cstheme="minorHAnsi"/>
-          <w:color w:val="000000" w:themeColor="text1"/>
-        </w:rPr>
-      </w:pPr>
+        </w:rPr>
+      </w:pPr>
+      <w:r>
+        <w:rPr>
+          <w:rFonts w:asciiTheme="minorHAnsi" w:hAnsiTheme="minorHAnsi" w:cstheme="minorHAnsi"/>
+          <w:color w:val="000000" w:themeColor="text1"/>
+        </w:rPr>
+        <w:t>-</w:t>
+      </w:r>
+      <w:r>
+        <w:rPr>
+          <w:rFonts w:asciiTheme="minorHAnsi" w:hAnsiTheme="minorHAnsi" w:cstheme="minorHAnsi"/>
+          <w:color w:val="000000" w:themeColor="text1"/>
+        </w:rPr>
+        <w:t xml:space="preserve"> </w:t>
+      </w:r>
+      <w:r>
+        <w:rPr>
+          <w:rFonts w:asciiTheme="minorHAnsi" w:hAnsiTheme="minorHAnsi" w:cstheme="minorHAnsi"/>
+          <w:b/>
+          <w:bCs/>
+          <w:color w:val="000000" w:themeColor="text1"/>
+        </w:rPr>
+        <w:t>'</w:t>
+      </w:r>
+      <w:proofErr w:type="spellStart"/>
+      <w:r>
+        <w:rPr>
+          <w:rFonts w:asciiTheme="minorHAnsi" w:hAnsiTheme="minorHAnsi" w:cstheme="minorHAnsi"/>
+          <w:b/>
+          <w:bCs/>
+          <w:color w:val="000000" w:themeColor="text1"/>
+        </w:rPr>
+        <w:t>usbMics</w:t>
+      </w:r>
+      <w:proofErr w:type="spellEnd"/>
+      <w:r>
+        <w:rPr>
+          <w:rFonts w:asciiTheme="minorHAnsi" w:hAnsiTheme="minorHAnsi" w:cstheme="minorHAnsi"/>
+          <w:b/>
+          <w:bCs/>
+          <w:color w:val="000000" w:themeColor="text1"/>
+        </w:rPr>
+        <w:t>'</w:t>
+      </w:r>
+      <w:r>
+        <w:rPr>
+          <w:rFonts w:asciiTheme="minorHAnsi" w:hAnsiTheme="minorHAnsi" w:cstheme="minorHAnsi"/>
+          <w:color w:val="000000" w:themeColor="text1"/>
+        </w:rPr>
+        <w:t xml:space="preserve"> </w:t>
+      </w:r>
+      <w:r>
+        <w:rPr>
+          <w:rFonts w:asciiTheme="minorHAnsi" w:hAnsiTheme="minorHAnsi" w:cstheme="minorHAnsi"/>
+        </w:rPr>
+        <w:t xml:space="preserve">this is where you identify the </w:t>
+      </w:r>
+      <w:r>
+        <w:rPr>
+          <w:rFonts w:asciiTheme="minorHAnsi" w:hAnsiTheme="minorHAnsi" w:cstheme="minorHAnsi"/>
+        </w:rPr>
+        <w:t>connected USB</w:t>
+      </w:r>
+      <w:r>
+        <w:rPr>
+          <w:rFonts w:asciiTheme="minorHAnsi" w:hAnsiTheme="minorHAnsi" w:cstheme="minorHAnsi"/>
+        </w:rPr>
+        <w:t xml:space="preserve"> microphone inputs on the </w:t>
+      </w:r>
+      <w:r>
+        <w:rPr>
+          <w:rFonts w:asciiTheme="minorHAnsi" w:hAnsiTheme="minorHAnsi" w:cstheme="minorHAnsi"/>
+        </w:rPr>
+        <w:t>main codec</w:t>
+      </w:r>
+      <w:r>
+        <w:rPr>
+          <w:rFonts w:asciiTheme="minorHAnsi" w:hAnsiTheme="minorHAnsi" w:cstheme="minorHAnsi"/>
+        </w:rPr>
+        <w:t xml:space="preserve"> that you want to monitor. </w:t>
+      </w:r>
+      <w:r>
+        <w:rPr>
+          <w:rFonts w:asciiTheme="minorHAnsi" w:hAnsiTheme="minorHAnsi" w:cstheme="minorHAnsi"/>
+        </w:rPr>
+        <w:t xml:space="preserve"> </w:t>
+      </w:r>
+      <w:r>
+        <w:rPr>
+          <w:rFonts w:asciiTheme="minorHAnsi" w:hAnsiTheme="minorHAnsi" w:cstheme="minorHAnsi"/>
+        </w:rPr>
+        <w:t xml:space="preserve">Any </w:t>
+      </w:r>
+      <w:r>
+        <w:rPr>
+          <w:rFonts w:asciiTheme="minorHAnsi" w:hAnsiTheme="minorHAnsi" w:cstheme="minorHAnsi"/>
+        </w:rPr>
+        <w:t xml:space="preserve">USB </w:t>
+      </w:r>
+      <w:r>
+        <w:rPr>
+          <w:rFonts w:asciiTheme="minorHAnsi" w:hAnsiTheme="minorHAnsi" w:cstheme="minorHAnsi"/>
+        </w:rPr>
+        <w:t>microphone input that is used to automate a camera selection is listed here.</w:t>
+      </w:r>
+      <w:r>
+        <w:rPr>
+          <w:rFonts w:asciiTheme="minorHAnsi" w:hAnsiTheme="minorHAnsi" w:cstheme="minorHAnsi"/>
+        </w:rPr>
+        <w:t xml:space="preserve"> The macro supports up to 4 USB microphones. To remain compatible with the existing microphone handling routines, USB microphones 1-4 should be specified using the range 101-104. This way, to monitor just one USB microphone connected to the codec, you would specify the value [101] for this constant. </w:t>
+      </w:r>
     </w:p>
     <w:p>
       <w:pPr>
@@ -3280,182 +3462,8 @@
         <w:spacing w:line="270" w:lineRule="atLeast"/>
         <w:rPr>
           <w:rFonts w:asciiTheme="minorHAnsi" w:hAnsiTheme="minorHAnsi" w:cstheme="minorHAnsi"/>
-          <w:color w:val="000000" w:themeColor="text1"/>
-        </w:rPr>
-      </w:pPr>
-      <w:r>
-        <w:rPr>
-          <w:rFonts w:asciiTheme="minorHAnsi" w:hAnsiTheme="minorHAnsi" w:cstheme="minorHAnsi"/>
-          <w:color w:val="000000" w:themeColor="text1"/>
-        </w:rPr>
-        <w:t>-</w:t>
-      </w:r>
-      <w:r>
-        <w:rPr>
-          <w:rFonts w:asciiTheme="minorHAnsi" w:hAnsiTheme="minorHAnsi" w:cstheme="minorHAnsi"/>
-          <w:color w:val="000000" w:themeColor="text1"/>
-        </w:rPr>
-        <w:t xml:space="preserve"> </w:t>
-      </w:r>
-      <w:r>
-        <w:rPr>
-          <w:rFonts w:asciiTheme="minorHAnsi" w:hAnsiTheme="minorHAnsi" w:cstheme="minorHAnsi"/>
-          <w:b/>
-          <w:bCs/>
-          <w:color w:val="000000" w:themeColor="text1"/>
-        </w:rPr>
-        <w:t>'</w:t>
-      </w:r>
-      <w:proofErr w:type="spellStart"/>
-      <w:r>
-        <w:rPr>
-          <w:rFonts w:asciiTheme="minorHAnsi" w:hAnsiTheme="minorHAnsi" w:cstheme="minorHAnsi"/>
-          <w:b/>
-          <w:bCs/>
-          <w:color w:val="000000" w:themeColor="text1"/>
-        </w:rPr>
-        <w:t>ethernetMics</w:t>
-      </w:r>
-      <w:proofErr w:type="spellEnd"/>
-      <w:r>
-        <w:rPr>
-          <w:rFonts w:asciiTheme="minorHAnsi" w:hAnsiTheme="minorHAnsi" w:cstheme="minorHAnsi"/>
-          <w:b/>
-          <w:bCs/>
-          <w:color w:val="000000" w:themeColor="text1"/>
-        </w:rPr>
-        <w:t>'</w:t>
-      </w:r>
-      <w:r>
-        <w:rPr>
-          <w:rFonts w:asciiTheme="minorHAnsi" w:hAnsiTheme="minorHAnsi" w:cstheme="minorHAnsi"/>
-          <w:color w:val="000000" w:themeColor="text1"/>
-        </w:rPr>
-        <w:t xml:space="preserve"> </w:t>
-      </w:r>
-      <w:r>
-        <w:rPr>
-          <w:rFonts w:asciiTheme="minorHAnsi" w:hAnsiTheme="minorHAnsi" w:cstheme="minorHAnsi"/>
-        </w:rPr>
-        <w:t xml:space="preserve">this is where you identify the </w:t>
-      </w:r>
-      <w:r>
-        <w:rPr>
-          <w:rFonts w:asciiTheme="minorHAnsi" w:hAnsiTheme="minorHAnsi" w:cstheme="minorHAnsi"/>
-        </w:rPr>
-        <w:t>ethernet</w:t>
-      </w:r>
-      <w:r>
-        <w:rPr>
-          <w:rFonts w:asciiTheme="minorHAnsi" w:hAnsiTheme="minorHAnsi" w:cstheme="minorHAnsi"/>
-        </w:rPr>
-        <w:t xml:space="preserve"> microphone inputs on the </w:t>
-      </w:r>
-      <w:r>
-        <w:rPr>
-          <w:rFonts w:asciiTheme="minorHAnsi" w:hAnsiTheme="minorHAnsi" w:cstheme="minorHAnsi"/>
-        </w:rPr>
-        <w:t xml:space="preserve">main codec </w:t>
-      </w:r>
-      <w:r>
-        <w:rPr>
-          <w:rFonts w:asciiTheme="minorHAnsi" w:hAnsiTheme="minorHAnsi" w:cstheme="minorHAnsi"/>
-        </w:rPr>
-        <w:t xml:space="preserve">that you want to monitor. Any </w:t>
-      </w:r>
-      <w:r>
-        <w:rPr>
-          <w:rFonts w:asciiTheme="minorHAnsi" w:hAnsiTheme="minorHAnsi" w:cstheme="minorHAnsi"/>
-        </w:rPr>
-        <w:t xml:space="preserve">Ethernet </w:t>
-      </w:r>
-      <w:r>
-        <w:rPr>
-          <w:rFonts w:asciiTheme="minorHAnsi" w:hAnsiTheme="minorHAnsi" w:cstheme="minorHAnsi"/>
-        </w:rPr>
-        <w:t xml:space="preserve">microphone input that is used to automate a camera selection is listed here.  </w:t>
-      </w:r>
-      <w:r>
-        <w:rPr>
-          <w:rFonts w:asciiTheme="minorHAnsi" w:hAnsiTheme="minorHAnsi" w:cstheme="minorHAnsi"/>
-        </w:rPr>
-        <w:t xml:space="preserve">The macro supports up to 8 ethernet microphones with up to eight sub-ids and to remain compatible with the existing microphone handling functions we use the ranges 11-18, 21-28 and so forth until 81-88 where the first digit is the main Ethernet mic </w:t>
-      </w:r>
-      <w:proofErr w:type="gramStart"/>
-      <w:r>
-        <w:rPr>
-          <w:rFonts w:asciiTheme="minorHAnsi" w:hAnsiTheme="minorHAnsi" w:cstheme="minorHAnsi"/>
-        </w:rPr>
-        <w:t>ID</w:t>
-      </w:r>
-      <w:proofErr w:type="gramEnd"/>
-      <w:r>
-        <w:rPr>
-          <w:rFonts w:asciiTheme="minorHAnsi" w:hAnsiTheme="minorHAnsi" w:cstheme="minorHAnsi"/>
-        </w:rPr>
-        <w:t xml:space="preserve"> and the second digit is the </w:t>
-      </w:r>
-      <w:proofErr w:type="spellStart"/>
-      <w:r>
-        <w:rPr>
-          <w:rFonts w:asciiTheme="minorHAnsi" w:hAnsiTheme="minorHAnsi" w:cstheme="minorHAnsi"/>
-        </w:rPr>
-        <w:t>subId</w:t>
-      </w:r>
-      <w:proofErr w:type="spellEnd"/>
-      <w:r>
-        <w:rPr>
-          <w:rFonts w:asciiTheme="minorHAnsi" w:hAnsiTheme="minorHAnsi" w:cstheme="minorHAnsi"/>
-        </w:rPr>
-        <w:t xml:space="preserve">. That way, to specify ethernet microphone 1 and it’s first 4 </w:t>
-      </w:r>
-      <w:proofErr w:type="spellStart"/>
-      <w:r>
-        <w:rPr>
-          <w:rFonts w:asciiTheme="minorHAnsi" w:hAnsiTheme="minorHAnsi" w:cstheme="minorHAnsi"/>
-        </w:rPr>
-        <w:t>subIDs</w:t>
-      </w:r>
-      <w:proofErr w:type="spellEnd"/>
-      <w:r>
-        <w:rPr>
-          <w:rFonts w:asciiTheme="minorHAnsi" w:hAnsiTheme="minorHAnsi" w:cstheme="minorHAnsi"/>
-        </w:rPr>
-        <w:t xml:space="preserve"> (this is what you would see if you only </w:t>
-      </w:r>
-      <w:proofErr w:type="gramStart"/>
-      <w:r>
-        <w:rPr>
-          <w:rFonts w:asciiTheme="minorHAnsi" w:hAnsiTheme="minorHAnsi" w:cstheme="minorHAnsi"/>
-        </w:rPr>
-        <w:t>have</w:t>
-      </w:r>
-      <w:proofErr w:type="gramEnd"/>
-      <w:r>
-        <w:rPr>
-          <w:rFonts w:asciiTheme="minorHAnsi" w:hAnsiTheme="minorHAnsi" w:cstheme="minorHAnsi"/>
-        </w:rPr>
-        <w:t xml:space="preserve"> one Cisco Microphone Pro connected to a codec) you would use [11,12,13,14] for this value. </w:t>
-      </w:r>
-      <w:r>
-        <w:rPr>
-          <w:rFonts w:asciiTheme="minorHAnsi" w:hAnsiTheme="minorHAnsi" w:cstheme="minorHAnsi"/>
-        </w:rPr>
-        <w:t xml:space="preserve">  </w:t>
-      </w:r>
-      <w:r>
-        <w:rPr>
-          <w:rFonts w:asciiTheme="minorHAnsi" w:hAnsiTheme="minorHAnsi" w:cstheme="minorHAnsi"/>
-        </w:rPr>
-        <w:t xml:space="preserve"> </w:t>
-      </w:r>
-      <w:r>
-        <w:rPr>
-          <w:rFonts w:asciiTheme="minorHAnsi" w:hAnsiTheme="minorHAnsi" w:cstheme="minorHAnsi"/>
-          <w:color w:val="000000" w:themeColor="text1"/>
-        </w:rPr>
-        <w:t xml:space="preserve"> </w:t>
-      </w:r>
+        </w:rPr>
+      </w:pPr>
     </w:p>
     <w:p>
       <w:pPr>
@@ -3466,6 +3474,179 @@
           <w:color w:val="000000" w:themeColor="text1"/>
         </w:rPr>
       </w:pPr>
+      <w:r>
+        <w:rPr>
+          <w:rFonts w:asciiTheme="minorHAnsi" w:hAnsiTheme="minorHAnsi" w:cstheme="minorHAnsi"/>
+          <w:color w:val="000000" w:themeColor="text1"/>
+        </w:rPr>
+        <w:t>-</w:t>
+      </w:r>
+      <w:r>
+        <w:rPr>
+          <w:rFonts w:asciiTheme="minorHAnsi" w:hAnsiTheme="minorHAnsi" w:cstheme="minorHAnsi"/>
+          <w:color w:val="000000" w:themeColor="text1"/>
+        </w:rPr>
+        <w:t xml:space="preserve"> </w:t>
+      </w:r>
+      <w:r>
+        <w:rPr>
+          <w:rFonts w:asciiTheme="minorHAnsi" w:hAnsiTheme="minorHAnsi" w:cstheme="minorHAnsi"/>
+          <w:b/>
+          <w:bCs/>
+          <w:color w:val="000000" w:themeColor="text1"/>
+        </w:rPr>
+        <w:t>'</w:t>
+      </w:r>
+      <w:proofErr w:type="spellStart"/>
+      <w:r>
+        <w:rPr>
+          <w:rFonts w:asciiTheme="minorHAnsi" w:hAnsiTheme="minorHAnsi" w:cstheme="minorHAnsi"/>
+          <w:b/>
+          <w:bCs/>
+          <w:color w:val="000000" w:themeColor="text1"/>
+        </w:rPr>
+        <w:t>ethernetMics</w:t>
+      </w:r>
+      <w:proofErr w:type="spellEnd"/>
+      <w:r>
+        <w:rPr>
+          <w:rFonts w:asciiTheme="minorHAnsi" w:hAnsiTheme="minorHAnsi" w:cstheme="minorHAnsi"/>
+          <w:b/>
+          <w:bCs/>
+          <w:color w:val="000000" w:themeColor="text1"/>
+        </w:rPr>
+        <w:t>'</w:t>
+      </w:r>
+      <w:r>
+        <w:rPr>
+          <w:rFonts w:asciiTheme="minorHAnsi" w:hAnsiTheme="minorHAnsi" w:cstheme="minorHAnsi"/>
+          <w:color w:val="000000" w:themeColor="text1"/>
+        </w:rPr>
+        <w:t xml:space="preserve"> </w:t>
+      </w:r>
+      <w:r>
+        <w:rPr>
+          <w:rFonts w:asciiTheme="minorHAnsi" w:hAnsiTheme="minorHAnsi" w:cstheme="minorHAnsi"/>
+        </w:rPr>
+        <w:t xml:space="preserve">this is where you identify the </w:t>
+      </w:r>
+      <w:r>
+        <w:rPr>
+          <w:rFonts w:asciiTheme="minorHAnsi" w:hAnsiTheme="minorHAnsi" w:cstheme="minorHAnsi"/>
+        </w:rPr>
+        <w:t>ethernet</w:t>
+      </w:r>
+      <w:r>
+        <w:rPr>
+          <w:rFonts w:asciiTheme="minorHAnsi" w:hAnsiTheme="minorHAnsi" w:cstheme="minorHAnsi"/>
+        </w:rPr>
+        <w:t xml:space="preserve"> microphone inputs on the </w:t>
+      </w:r>
+      <w:r>
+        <w:rPr>
+          <w:rFonts w:asciiTheme="minorHAnsi" w:hAnsiTheme="minorHAnsi" w:cstheme="minorHAnsi"/>
+        </w:rPr>
+        <w:t xml:space="preserve">main codec </w:t>
+      </w:r>
+      <w:r>
+        <w:rPr>
+          <w:rFonts w:asciiTheme="minorHAnsi" w:hAnsiTheme="minorHAnsi" w:cstheme="minorHAnsi"/>
+        </w:rPr>
+        <w:t xml:space="preserve">that you want to monitor. Any </w:t>
+      </w:r>
+      <w:r>
+        <w:rPr>
+          <w:rFonts w:asciiTheme="minorHAnsi" w:hAnsiTheme="minorHAnsi" w:cstheme="minorHAnsi"/>
+        </w:rPr>
+        <w:t xml:space="preserve">Ethernet </w:t>
+      </w:r>
+      <w:r>
+        <w:rPr>
+          <w:rFonts w:asciiTheme="minorHAnsi" w:hAnsiTheme="minorHAnsi" w:cstheme="minorHAnsi"/>
+        </w:rPr>
+        <w:t xml:space="preserve">microphone input that is used to automate a camera selection is listed here.  </w:t>
+      </w:r>
+      <w:r>
+        <w:rPr>
+          <w:rFonts w:asciiTheme="minorHAnsi" w:hAnsiTheme="minorHAnsi" w:cstheme="minorHAnsi"/>
+        </w:rPr>
+        <w:t xml:space="preserve">The macro supports up to 8 ethernet microphones with up to eight sub-ids and to remain compatible with the existing microphone handling functions we use the ranges 11-18, 21-28 and so forth until 81-88 where the first digit is the main Ethernet mic </w:t>
+      </w:r>
+      <w:proofErr w:type="gramStart"/>
+      <w:r>
+        <w:rPr>
+          <w:rFonts w:asciiTheme="minorHAnsi" w:hAnsiTheme="minorHAnsi" w:cstheme="minorHAnsi"/>
+        </w:rPr>
+        <w:t>ID</w:t>
+      </w:r>
+      <w:proofErr w:type="gramEnd"/>
+      <w:r>
+        <w:rPr>
+          <w:rFonts w:asciiTheme="minorHAnsi" w:hAnsiTheme="minorHAnsi" w:cstheme="minorHAnsi"/>
+        </w:rPr>
+        <w:t xml:space="preserve"> and the second digit is the </w:t>
+      </w:r>
+      <w:proofErr w:type="spellStart"/>
+      <w:r>
+        <w:rPr>
+          <w:rFonts w:asciiTheme="minorHAnsi" w:hAnsiTheme="minorHAnsi" w:cstheme="minorHAnsi"/>
+        </w:rPr>
+        <w:t>subId</w:t>
+      </w:r>
+      <w:proofErr w:type="spellEnd"/>
+      <w:r>
+        <w:rPr>
+          <w:rFonts w:asciiTheme="minorHAnsi" w:hAnsiTheme="minorHAnsi" w:cstheme="minorHAnsi"/>
+        </w:rPr>
+        <w:t xml:space="preserve">. That way, to specify ethernet microphone 1 and it’s first 4 </w:t>
+      </w:r>
+      <w:proofErr w:type="spellStart"/>
+      <w:r>
+        <w:rPr>
+          <w:rFonts w:asciiTheme="minorHAnsi" w:hAnsiTheme="minorHAnsi" w:cstheme="minorHAnsi"/>
+        </w:rPr>
+        <w:t>subIDs</w:t>
+      </w:r>
+      <w:proofErr w:type="spellEnd"/>
+      <w:r>
+        <w:rPr>
+          <w:rFonts w:asciiTheme="minorHAnsi" w:hAnsiTheme="minorHAnsi" w:cstheme="minorHAnsi"/>
+        </w:rPr>
+        <w:t xml:space="preserve"> (this is what you would see if you only </w:t>
+      </w:r>
+      <w:proofErr w:type="gramStart"/>
+      <w:r>
+        <w:rPr>
+          <w:rFonts w:asciiTheme="minorHAnsi" w:hAnsiTheme="minorHAnsi" w:cstheme="minorHAnsi"/>
+        </w:rPr>
+        <w:t>have</w:t>
+      </w:r>
+      <w:proofErr w:type="gramEnd"/>
+      <w:r>
+        <w:rPr>
+          <w:rFonts w:asciiTheme="minorHAnsi" w:hAnsiTheme="minorHAnsi" w:cstheme="minorHAnsi"/>
+        </w:rPr>
+        <w:t xml:space="preserve"> one Cisco Microphone Pro connected to a codec) you would use [11,12,13,14] for this value. </w:t>
+      </w:r>
+      <w:r>
+        <w:rPr>
+          <w:rFonts w:asciiTheme="minorHAnsi" w:hAnsiTheme="minorHAnsi" w:cstheme="minorHAnsi"/>
+        </w:rPr>
+        <w:t xml:space="preserve">  </w:t>
+      </w:r>
+      <w:r>
+        <w:rPr>
+          <w:rFonts w:asciiTheme="minorHAnsi" w:hAnsiTheme="minorHAnsi" w:cstheme="minorHAnsi"/>
+        </w:rPr>
+        <w:t xml:space="preserve"> </w:t>
+      </w:r>
+      <w:r>
+        <w:rPr>
+          <w:rFonts w:asciiTheme="minorHAnsi" w:hAnsiTheme="minorHAnsi" w:cstheme="minorHAnsi"/>
+          <w:color w:val="000000" w:themeColor="text1"/>
+        </w:rPr>
+        <w:t xml:space="preserve"> </w:t>
+      </w:r>
     </w:p>
     <w:p>
       <w:pPr>
@@ -3475,116 +3656,6 @@
           <w:rFonts w:asciiTheme="minorHAnsi" w:hAnsiTheme="minorHAnsi" w:cstheme="minorHAnsi"/>
         </w:rPr>
       </w:pPr>
-      <w:r>
-        <w:rPr>
-          <w:rFonts w:asciiTheme="minorHAnsi" w:hAnsiTheme="minorHAnsi" w:cstheme="minorHAnsi"/>
-          <w:color w:val="000000" w:themeColor="text1"/>
-        </w:rPr>
-        <w:t>-</w:t>
-      </w:r>
-      <w:r>
-        <w:rPr>
-          <w:rFonts w:asciiTheme="minorHAnsi" w:hAnsiTheme="minorHAnsi" w:cstheme="minorHAnsi"/>
-          <w:color w:val="000000" w:themeColor="text1"/>
-        </w:rPr>
-        <w:t xml:space="preserve"> </w:t>
-      </w:r>
-      <w:r>
-        <w:rPr>
-          <w:rFonts w:asciiTheme="minorHAnsi" w:hAnsiTheme="minorHAnsi" w:cstheme="minorHAnsi"/>
-          <w:b/>
-          <w:bCs/>
-          <w:color w:val="000000" w:themeColor="text1"/>
-        </w:rPr>
-        <w:t>'</w:t>
-      </w:r>
-      <w:proofErr w:type="spellStart"/>
-      <w:r>
-        <w:rPr>
-          <w:rFonts w:asciiTheme="minorHAnsi" w:hAnsiTheme="minorHAnsi" w:cstheme="minorHAnsi"/>
-          <w:b/>
-          <w:bCs/>
-          <w:color w:val="000000" w:themeColor="text1"/>
-        </w:rPr>
-        <w:t>usbMics</w:t>
-      </w:r>
-      <w:proofErr w:type="spellEnd"/>
-      <w:r>
-        <w:rPr>
-          <w:rFonts w:asciiTheme="minorHAnsi" w:hAnsiTheme="minorHAnsi" w:cstheme="minorHAnsi"/>
-          <w:b/>
-          <w:bCs/>
-          <w:color w:val="000000" w:themeColor="text1"/>
-        </w:rPr>
-        <w:t>'</w:t>
-      </w:r>
-      <w:r>
-        <w:rPr>
-          <w:rFonts w:asciiTheme="minorHAnsi" w:hAnsiTheme="minorHAnsi" w:cstheme="minorHAnsi"/>
-          <w:color w:val="000000" w:themeColor="text1"/>
-        </w:rPr>
-        <w:t xml:space="preserve"> </w:t>
-      </w:r>
-      <w:r>
-        <w:rPr>
-          <w:rFonts w:asciiTheme="minorHAnsi" w:hAnsiTheme="minorHAnsi" w:cstheme="minorHAnsi"/>
-        </w:rPr>
-        <w:t xml:space="preserve">this is where you identify the </w:t>
-      </w:r>
-      <w:r>
-        <w:rPr>
-          <w:rFonts w:asciiTheme="minorHAnsi" w:hAnsiTheme="minorHAnsi" w:cstheme="minorHAnsi"/>
-        </w:rPr>
-        <w:t>connected USB</w:t>
-      </w:r>
-      <w:r>
-        <w:rPr>
-          <w:rFonts w:asciiTheme="minorHAnsi" w:hAnsiTheme="minorHAnsi" w:cstheme="minorHAnsi"/>
-        </w:rPr>
-        <w:t xml:space="preserve"> microphone inputs on the </w:t>
-      </w:r>
-      <w:r>
-        <w:rPr>
-          <w:rFonts w:asciiTheme="minorHAnsi" w:hAnsiTheme="minorHAnsi" w:cstheme="minorHAnsi"/>
-        </w:rPr>
-        <w:t>main codec</w:t>
-      </w:r>
-      <w:r>
-        <w:rPr>
-          <w:rFonts w:asciiTheme="minorHAnsi" w:hAnsiTheme="minorHAnsi" w:cstheme="minorHAnsi"/>
-        </w:rPr>
-        <w:t xml:space="preserve"> that you want to monitor. </w:t>
-      </w:r>
-      <w:r>
-        <w:rPr>
-          <w:rFonts w:asciiTheme="minorHAnsi" w:hAnsiTheme="minorHAnsi" w:cstheme="minorHAnsi"/>
-        </w:rPr>
-        <w:t xml:space="preserve"> </w:t>
-      </w:r>
-      <w:r>
-        <w:rPr>
-          <w:rFonts w:asciiTheme="minorHAnsi" w:hAnsiTheme="minorHAnsi" w:cstheme="minorHAnsi"/>
-        </w:rPr>
-        <w:t xml:space="preserve">Any </w:t>
-      </w:r>
-      <w:r>
-        <w:rPr>
-          <w:rFonts w:asciiTheme="minorHAnsi" w:hAnsiTheme="minorHAnsi" w:cstheme="minorHAnsi"/>
-        </w:rPr>
-        <w:t xml:space="preserve">USB </w:t>
-      </w:r>
-      <w:r>
-        <w:rPr>
-          <w:rFonts w:asciiTheme="minorHAnsi" w:hAnsiTheme="minorHAnsi" w:cstheme="minorHAnsi"/>
-        </w:rPr>
-        <w:t>microphone input that is used to automate a camera selection is listed here.</w:t>
-      </w:r>
-      <w:r>
-        <w:rPr>
-          <w:rFonts w:asciiTheme="minorHAnsi" w:hAnsiTheme="minorHAnsi" w:cstheme="minorHAnsi"/>
-        </w:rPr>
-        <w:t xml:space="preserve"> The macro supports up to 4 USB microphones. To remain compatible with the existing microphone handling routines, USB microphones 1-4 should be specified using the range 101-104. This way, to monitor just one USB microphone connected to the codec, you would specify the value [101] for this constant. </w:t>
-      </w:r>
     </w:p>
     <w:p>
       <w:pPr>
@@ -3592,9 +3663,70 @@
         <w:spacing w:line="270" w:lineRule="atLeast"/>
         <w:rPr>
           <w:rFonts w:asciiTheme="minorHAnsi" w:hAnsiTheme="minorHAnsi" w:cstheme="minorHAnsi"/>
-          <w:color w:val="000000" w:themeColor="text1"/>
-        </w:rPr>
-      </w:pPr>
+        </w:rPr>
+      </w:pPr>
+      <w:r>
+        <w:rPr>
+          <w:rFonts w:asciiTheme="minorHAnsi" w:hAnsiTheme="minorHAnsi" w:cstheme="minorHAnsi"/>
+          <w:color w:val="000000" w:themeColor="text1"/>
+        </w:rPr>
+        <w:t>-</w:t>
+      </w:r>
+      <w:r>
+        <w:rPr>
+          <w:rFonts w:asciiTheme="minorHAnsi" w:hAnsiTheme="minorHAnsi" w:cstheme="minorHAnsi"/>
+          <w:color w:val="000000" w:themeColor="text1"/>
+        </w:rPr>
+        <w:t xml:space="preserve"> </w:t>
+      </w:r>
+      <w:r>
+        <w:rPr>
+          <w:rFonts w:asciiTheme="minorHAnsi" w:hAnsiTheme="minorHAnsi" w:cstheme="minorHAnsi"/>
+          <w:b/>
+          <w:bCs/>
+          <w:color w:val="000000" w:themeColor="text1"/>
+        </w:rPr>
+        <w:t>'</w:t>
+      </w:r>
+      <w:proofErr w:type="spellStart"/>
+      <w:r>
+        <w:rPr>
+          <w:rFonts w:asciiTheme="minorHAnsi" w:hAnsiTheme="minorHAnsi" w:cstheme="minorHAnsi"/>
+          <w:b/>
+          <w:bCs/>
+          <w:color w:val="000000" w:themeColor="text1"/>
+        </w:rPr>
+        <w:t>externalMics</w:t>
+      </w:r>
+      <w:proofErr w:type="spellEnd"/>
+      <w:r>
+        <w:rPr>
+          <w:rFonts w:asciiTheme="minorHAnsi" w:hAnsiTheme="minorHAnsi" w:cstheme="minorHAnsi"/>
+          <w:b/>
+          <w:bCs/>
+          <w:color w:val="000000" w:themeColor="text1"/>
+        </w:rPr>
+        <w:t>'</w:t>
+      </w:r>
+      <w:r>
+        <w:rPr>
+          <w:rFonts w:asciiTheme="minorHAnsi" w:hAnsiTheme="minorHAnsi" w:cstheme="minorHAnsi"/>
+          <w:color w:val="000000" w:themeColor="text1"/>
+        </w:rPr>
+        <w:t xml:space="preserve"> </w:t>
+      </w:r>
+      <w:r>
+        <w:rPr>
+          <w:rFonts w:asciiTheme="minorHAnsi" w:hAnsiTheme="minorHAnsi" w:cstheme="minorHAnsi"/>
+        </w:rPr>
+        <w:t>this</w:t>
+      </w:r>
+      <w:r>
+        <w:rPr>
+          <w:rFonts w:asciiTheme="minorHAnsi" w:hAnsiTheme="minorHAnsi" w:cstheme="minorHAnsi"/>
+        </w:rPr>
+        <w:t xml:space="preserve"> refers to externally connected microphones where a controller sends the codec text messages over SSH or serial interface indicating which of those external microphones is currently active. </w:t>
+      </w:r>
     </w:p>
     <w:p>
       <w:pPr>
@@ -3602,9 +3734,52 @@
         <w:spacing w:line="270" w:lineRule="atLeast"/>
         <w:rPr>
           <w:rFonts w:asciiTheme="minorHAnsi" w:hAnsiTheme="minorHAnsi" w:cstheme="minorHAnsi"/>
-          <w:color w:val="000000" w:themeColor="text1"/>
-        </w:rPr>
-      </w:pPr>
+        </w:rPr>
+      </w:pPr>
+      <w:r>
+        <w:rPr>
+          <w:rFonts w:asciiTheme="minorHAnsi" w:hAnsiTheme="minorHAnsi" w:cstheme="minorHAnsi"/>
+        </w:rPr>
+        <w:t>The text message should be sent by the controller in the format “MIC_ACTIVE_XX” where XX is a distinct</w:t>
+      </w:r>
+      <w:r>
+        <w:rPr>
+          <w:rFonts w:asciiTheme="minorHAnsi" w:hAnsiTheme="minorHAnsi" w:cstheme="minorHAnsi"/>
+        </w:rPr>
+        <w:t xml:space="preserve"> </w:t>
+      </w:r>
+      <w:r>
+        <w:rPr>
+          <w:rFonts w:asciiTheme="minorHAnsi" w:hAnsiTheme="minorHAnsi" w:cstheme="minorHAnsi"/>
+        </w:rPr>
+        <w:t>“microphone” id from 01 o 99. We are reserving 00 to indicate that there is relative silence in the room or that mute is active.</w:t>
+      </w:r>
+      <w:r>
+        <w:rPr>
+          <w:rFonts w:asciiTheme="minorHAnsi" w:hAnsiTheme="minorHAnsi" w:cstheme="minorHAnsi"/>
+        </w:rPr>
+        <w:t xml:space="preserve"> </w:t>
+      </w:r>
+      <w:r>
+        <w:rPr>
+          <w:rFonts w:asciiTheme="minorHAnsi" w:hAnsiTheme="minorHAnsi" w:cstheme="minorHAnsi"/>
+        </w:rPr>
+        <w:t xml:space="preserve">Even though the receiving of unformatted “MIC_ACTIVE_XX” type strings </w:t>
+      </w:r>
+      <w:proofErr w:type="gramStart"/>
+      <w:r>
+        <w:rPr>
+          <w:rFonts w:asciiTheme="minorHAnsi" w:hAnsiTheme="minorHAnsi" w:cstheme="minorHAnsi"/>
+        </w:rPr>
+        <w:t>is</w:t>
+      </w:r>
+      <w:proofErr w:type="gramEnd"/>
+      <w:r>
+        <w:rPr>
+          <w:rFonts w:asciiTheme="minorHAnsi" w:hAnsiTheme="minorHAnsi" w:cstheme="minorHAnsi"/>
+        </w:rPr>
+        <w:t xml:space="preserve"> supported, for better logging it is strongly recommended that the controller sends the message wrapped as an object as shown in the following examples. </w:t>
+      </w:r>
     </w:p>
     <w:p>
       <w:pPr>
@@ -3612,15 +3787,13 @@
         <w:spacing w:line="270" w:lineRule="atLeast"/>
         <w:rPr>
           <w:rFonts w:asciiTheme="minorHAnsi" w:hAnsiTheme="minorHAnsi" w:cstheme="minorHAnsi"/>
-          <w:color w:val="000000" w:themeColor="text1"/>
-        </w:rPr>
-      </w:pPr>
-      <w:r>
-        <w:rPr>
-          <w:rFonts w:asciiTheme="minorHAnsi" w:hAnsiTheme="minorHAnsi" w:cstheme="minorHAnsi"/>
-          <w:color w:val="000000" w:themeColor="text1"/>
-        </w:rPr>
-        <w:t>The value for the 'compositions' key is an array of composition objects with values corresponding to the following keys:</w:t>
+        </w:rPr>
+      </w:pPr>
+      <w:r>
+        <w:rPr>
+          <w:rFonts w:asciiTheme="minorHAnsi" w:hAnsiTheme="minorHAnsi" w:cstheme="minorHAnsi"/>
+        </w:rPr>
+        <w:t xml:space="preserve">sending the MIC_ACTIVE_01 message via serial: </w:t>
       </w:r>
     </w:p>
     <w:p>
@@ -3629,52 +3802,53 @@
         <w:spacing w:line="270" w:lineRule="atLeast"/>
         <w:rPr>
           <w:rFonts w:asciiTheme="minorHAnsi" w:hAnsiTheme="minorHAnsi" w:cstheme="minorHAnsi"/>
-          <w:color w:val="000000" w:themeColor="text1"/>
-        </w:rPr>
-      </w:pPr>
-      <w:r>
-        <w:rPr>
-          <w:rFonts w:asciiTheme="minorHAnsi" w:hAnsiTheme="minorHAnsi" w:cstheme="minorHAnsi"/>
-          <w:color w:val="000000" w:themeColor="text1"/>
-        </w:rPr>
-        <w:t xml:space="preserve">- </w:t>
-      </w:r>
-      <w:r>
-        <w:rPr>
-          <w:rFonts w:asciiTheme="minorHAnsi" w:hAnsiTheme="minorHAnsi" w:cstheme="minorHAnsi"/>
-          <w:b/>
-          <w:bCs/>
-          <w:color w:val="000000" w:themeColor="text1"/>
-        </w:rPr>
-        <w:t>'name'</w:t>
-      </w:r>
-      <w:r>
-        <w:rPr>
-          <w:rFonts w:asciiTheme="minorHAnsi" w:hAnsiTheme="minorHAnsi" w:cstheme="minorHAnsi"/>
-          <w:color w:val="000000" w:themeColor="text1"/>
-        </w:rPr>
-        <w:t xml:space="preserve"> The name of </w:t>
-      </w:r>
-      <w:r>
-        <w:rPr>
-          <w:rFonts w:asciiTheme="minorHAnsi" w:hAnsiTheme="minorHAnsi" w:cstheme="minorHAnsi"/>
-          <w:color w:val="000000" w:themeColor="text1"/>
-        </w:rPr>
-        <w:t>the</w:t>
-      </w:r>
-      <w:r>
-        <w:rPr>
-          <w:rFonts w:asciiTheme="minorHAnsi" w:hAnsiTheme="minorHAnsi" w:cstheme="minorHAnsi"/>
-          <w:color w:val="000000" w:themeColor="text1"/>
-        </w:rPr>
-        <w:t xml:space="preserve"> composition. This is just used as an internal reference in the macro and is printing in the console logs</w:t>
-      </w:r>
-      <w:r>
-        <w:rPr>
-          <w:rFonts w:asciiTheme="minorHAnsi" w:hAnsiTheme="minorHAnsi" w:cstheme="minorHAnsi"/>
-          <w:color w:val="000000" w:themeColor="text1"/>
-        </w:rPr>
-        <w:t>.</w:t>
+        </w:rPr>
+      </w:pPr>
+      <w:proofErr w:type="spellStart"/>
+      <w:r>
+        <w:rPr>
+          <w:rFonts w:asciiTheme="minorHAnsi" w:hAnsiTheme="minorHAnsi" w:cstheme="minorHAnsi"/>
+        </w:rPr>
+        <w:t>xCommand</w:t>
+      </w:r>
+      <w:proofErr w:type="spellEnd"/>
+      <w:r>
+        <w:rPr>
+          <w:rFonts w:asciiTheme="minorHAnsi" w:hAnsiTheme="minorHAnsi" w:cstheme="minorHAnsi"/>
+        </w:rPr>
+        <w:t xml:space="preserve"> Message Send Text:</w:t>
+      </w:r>
+      <w:r>
+        <w:rPr>
+          <w:rFonts w:asciiTheme="minorHAnsi" w:hAnsiTheme="minorHAnsi" w:cstheme="minorHAnsi"/>
+        </w:rPr>
+        <w:t xml:space="preserve"> </w:t>
+      </w:r>
+      <w:r>
+        <w:rPr>
+          <w:rFonts w:ascii="Courier New" w:hAnsi="Courier New" w:cs="Courier New"/>
+        </w:rPr>
+        <w:t>"{\x5C"App\x5C</w:t>
+      </w:r>
+      <w:proofErr w:type="gramStart"/>
+      <w:r>
+        <w:rPr>
+          <w:rFonts w:ascii="Courier New" w:hAnsi="Courier New" w:cs="Courier New"/>
+        </w:rPr>
+        <w:t>":\</w:t>
+      </w:r>
+      <w:proofErr w:type="gramEnd"/>
+      <w:r>
+        <w:rPr>
+          <w:rFonts w:ascii="Courier New" w:hAnsi="Courier New" w:cs="Courier New"/>
+        </w:rPr>
+        <w:t>x5C"Crestron\x5C",\x5C"Source\x5C":{},\x5C"Type\x5C":\x5C"Command\x5C",\x5C"Value\x5C":\x5C"MIC_ACTIVE_01\x5C"}"\x0D\x0A</w:t>
+      </w:r>
+      <w:r>
+        <w:rPr>
+          <w:rFonts w:asciiTheme="minorHAnsi" w:hAnsiTheme="minorHAnsi" w:cstheme="minorHAnsi"/>
+        </w:rPr>
+        <w:t xml:space="preserve">  </w:t>
       </w:r>
     </w:p>
     <w:p>
@@ -3683,51 +3857,13 @@
         <w:spacing w:line="270" w:lineRule="atLeast"/>
         <w:rPr>
           <w:rFonts w:asciiTheme="minorHAnsi" w:hAnsiTheme="minorHAnsi" w:cstheme="minorHAnsi"/>
-          <w:color w:val="000000" w:themeColor="text1"/>
-        </w:rPr>
-      </w:pPr>
-      <w:r>
-        <w:rPr>
-          <w:rFonts w:asciiTheme="minorHAnsi" w:hAnsiTheme="minorHAnsi" w:cstheme="minorHAnsi"/>
-          <w:color w:val="000000" w:themeColor="text1"/>
-        </w:rPr>
-        <w:t xml:space="preserve">- </w:t>
-      </w:r>
-      <w:r>
-        <w:rPr>
-          <w:rFonts w:asciiTheme="minorHAnsi" w:hAnsiTheme="minorHAnsi" w:cstheme="minorHAnsi"/>
-          <w:b/>
-          <w:bCs/>
-          <w:color w:val="000000" w:themeColor="text1"/>
-        </w:rPr>
-        <w:t>'</w:t>
-      </w:r>
-      <w:proofErr w:type="spellStart"/>
-      <w:r>
-        <w:rPr>
-          <w:rFonts w:asciiTheme="minorHAnsi" w:hAnsiTheme="minorHAnsi" w:cstheme="minorHAnsi"/>
-          <w:b/>
-          <w:bCs/>
-          <w:color w:val="000000" w:themeColor="text1"/>
-        </w:rPr>
-        <w:t>codecIP</w:t>
-      </w:r>
-      <w:proofErr w:type="spellEnd"/>
-      <w:r>
-        <w:rPr>
-          <w:rFonts w:asciiTheme="minorHAnsi" w:hAnsiTheme="minorHAnsi" w:cstheme="minorHAnsi"/>
-          <w:b/>
-          <w:bCs/>
-          <w:color w:val="000000" w:themeColor="text1"/>
-        </w:rPr>
-        <w:t>'</w:t>
-      </w:r>
-      <w:r>
-        <w:rPr>
-          <w:rFonts w:asciiTheme="minorHAnsi" w:hAnsiTheme="minorHAnsi" w:cstheme="minorHAnsi"/>
-          <w:color w:val="000000" w:themeColor="text1"/>
-        </w:rPr>
-        <w:t xml:space="preserve"> is the IPv4 IP address of the Auxiliary codec that is the source that a particular composition will use.</w:t>
+        </w:rPr>
+      </w:pPr>
+      <w:r>
+        <w:rPr>
+          <w:rFonts w:asciiTheme="minorHAnsi" w:hAnsiTheme="minorHAnsi" w:cstheme="minorHAnsi"/>
+        </w:rPr>
+        <w:t xml:space="preserve">sending the MIC_ACTIVE_01 message via SSH:  </w:t>
       </w:r>
     </w:p>
     <w:p>
@@ -3735,16 +3871,36 @@
         <w:shd w:val="clear" w:color="auto" w:fill="FFFFFF"/>
         <w:spacing w:line="270" w:lineRule="atLeast"/>
         <w:rPr>
-          <w:rFonts w:asciiTheme="minorHAnsi" w:hAnsiTheme="minorHAnsi" w:cstheme="minorHAnsi"/>
-          <w:color w:val="000000" w:themeColor="text1"/>
-        </w:rPr>
-      </w:pPr>
-      <w:r>
-        <w:rPr>
-          <w:rFonts w:asciiTheme="minorHAnsi" w:hAnsiTheme="minorHAnsi" w:cstheme="minorHAnsi"/>
-          <w:color w:val="000000" w:themeColor="text1"/>
-        </w:rPr>
-        <w:t>and the 'source' field is set to CODEC_AUX.  The 'connectors' array for this composition should contain the ID of the connector of the tie line coming from that auxiliary codec into the main codec.</w:t>
+          <w:rFonts w:ascii="Courier New" w:hAnsi="Courier New" w:cs="Courier New"/>
+        </w:rPr>
+      </w:pPr>
+      <w:proofErr w:type="spellStart"/>
+      <w:r>
+        <w:rPr>
+          <w:rFonts w:ascii="Courier New" w:hAnsi="Courier New" w:cs="Courier New"/>
+        </w:rPr>
+        <w:t>xCommand</w:t>
+      </w:r>
+      <w:proofErr w:type="spellEnd"/>
+      <w:r>
+        <w:rPr>
+          <w:rFonts w:ascii="Courier New" w:hAnsi="Courier New" w:cs="Courier New"/>
+        </w:rPr>
+        <w:t xml:space="preserve"> Message Send Text: "{\"App\</w:t>
+      </w:r>
+      <w:proofErr w:type="gramStart"/>
+      <w:r>
+        <w:rPr>
+          <w:rFonts w:ascii="Courier New" w:hAnsi="Courier New" w:cs="Courier New"/>
+        </w:rPr>
+        <w:t>":\</w:t>
+      </w:r>
+      <w:proofErr w:type="gramEnd"/>
+      <w:r>
+        <w:rPr>
+          <w:rFonts w:ascii="Courier New" w:hAnsi="Courier New" w:cs="Courier New"/>
+        </w:rPr>
+        <w:t xml:space="preserve">"Crestron\",\"Source\":{},\"Type\":\"Command\",\"Value\":\"MIC_ACTIVE_01\"}" </w:t>
       </w:r>
     </w:p>
     <w:p>
@@ -3753,96 +3909,13 @@
         <w:spacing w:line="270" w:lineRule="atLeast"/>
         <w:rPr>
           <w:rFonts w:asciiTheme="minorHAnsi" w:hAnsiTheme="minorHAnsi" w:cstheme="minorHAnsi"/>
-          <w:color w:val="000000" w:themeColor="text1"/>
-        </w:rPr>
-      </w:pPr>
-      <w:r>
-        <w:rPr>
-          <w:rFonts w:asciiTheme="minorHAnsi" w:hAnsiTheme="minorHAnsi" w:cstheme="minorHAnsi"/>
-          <w:color w:val="000000" w:themeColor="text1"/>
-        </w:rPr>
-        <w:t xml:space="preserve">- </w:t>
-      </w:r>
-      <w:r>
-        <w:rPr>
-          <w:rFonts w:asciiTheme="minorHAnsi" w:hAnsiTheme="minorHAnsi" w:cstheme="minorHAnsi"/>
-          <w:b/>
-          <w:bCs/>
-          <w:color w:val="000000" w:themeColor="text1"/>
-        </w:rPr>
-        <w:t>'mics'</w:t>
-      </w:r>
-      <w:r>
-        <w:rPr>
-          <w:rFonts w:asciiTheme="minorHAnsi" w:hAnsiTheme="minorHAnsi" w:cstheme="minorHAnsi"/>
-          <w:color w:val="000000" w:themeColor="text1"/>
-        </w:rPr>
-        <w:t xml:space="preserve"> is the array of active microphones that are considered to switch to that </w:t>
-      </w:r>
-      <w:proofErr w:type="gramStart"/>
-      <w:r>
-        <w:rPr>
-          <w:rFonts w:asciiTheme="minorHAnsi" w:hAnsiTheme="minorHAnsi" w:cstheme="minorHAnsi"/>
-          <w:color w:val="000000" w:themeColor="text1"/>
-        </w:rPr>
-        <w:t>particular composition</w:t>
-      </w:r>
-      <w:proofErr w:type="gramEnd"/>
-      <w:r>
-        <w:rPr>
-          <w:rFonts w:asciiTheme="minorHAnsi" w:hAnsiTheme="minorHAnsi" w:cstheme="minorHAnsi"/>
-          <w:color w:val="000000" w:themeColor="text1"/>
-        </w:rPr>
-        <w:t xml:space="preserve">. Use the value [0] if you are configuring an “Overview” composition with source value </w:t>
-      </w:r>
-      <w:r>
-        <w:rPr>
-          <w:rFonts w:asciiTheme="minorHAnsi" w:hAnsiTheme="minorHAnsi" w:cstheme="minorHAnsi"/>
-          <w:color w:val="000000" w:themeColor="text1"/>
-        </w:rPr>
-        <w:t>CODEC_NONE</w:t>
-      </w:r>
-      <w:r>
-        <w:rPr>
-          <w:rFonts w:asciiTheme="minorHAnsi" w:hAnsiTheme="minorHAnsi" w:cstheme="minorHAnsi"/>
-          <w:color w:val="000000" w:themeColor="text1"/>
-        </w:rPr>
-        <w:t xml:space="preserve"> (see below). You can have several “Overview” </w:t>
-      </w:r>
-      <w:r>
-        <w:rPr>
-          <w:rFonts w:asciiTheme="minorHAnsi" w:hAnsiTheme="minorHAnsi" w:cstheme="minorHAnsi"/>
-          <w:color w:val="000000" w:themeColor="text1"/>
-        </w:rPr>
-        <w:t xml:space="preserve">type compositions </w:t>
-      </w:r>
-      <w:r>
-        <w:rPr>
-          <w:rFonts w:asciiTheme="minorHAnsi" w:hAnsiTheme="minorHAnsi" w:cstheme="minorHAnsi"/>
-          <w:color w:val="000000" w:themeColor="text1"/>
-        </w:rPr>
-        <w:t xml:space="preserve">but only the first 4 </w:t>
-      </w:r>
-      <w:r>
-        <w:rPr>
-          <w:rFonts w:asciiTheme="minorHAnsi" w:hAnsiTheme="minorHAnsi" w:cstheme="minorHAnsi"/>
-          <w:color w:val="000000" w:themeColor="text1"/>
-        </w:rPr>
-        <w:t xml:space="preserve">configured </w:t>
-      </w:r>
-      <w:r>
-        <w:rPr>
-          <w:rFonts w:asciiTheme="minorHAnsi" w:hAnsiTheme="minorHAnsi" w:cstheme="minorHAnsi"/>
-          <w:color w:val="000000" w:themeColor="text1"/>
-        </w:rPr>
-        <w:t xml:space="preserve">will be used to give you a selector button in the Camera Control Panel to select which one to use. </w:t>
-      </w:r>
-      <w:r>
-        <w:rPr>
-          <w:rFonts w:asciiTheme="minorHAnsi" w:hAnsiTheme="minorHAnsi" w:cstheme="minorHAnsi"/>
-          <w:color w:val="000000" w:themeColor="text1"/>
-        </w:rPr>
-        <w:t xml:space="preserve">If only one ‘overview’ type composition is configured, there will be no selector for these in the Camera Control Panel since only the one configured can be used by the macro. </w:t>
+        </w:rPr>
+      </w:pPr>
+      <w:r>
+        <w:rPr>
+          <w:rFonts w:asciiTheme="minorHAnsi" w:hAnsiTheme="minorHAnsi" w:cstheme="minorHAnsi"/>
+        </w:rPr>
+        <w:t xml:space="preserve"> </w:t>
       </w:r>
     </w:p>
     <w:p>
@@ -3851,63 +3924,113 @@
         <w:spacing w:line="270" w:lineRule="atLeast"/>
         <w:rPr>
           <w:rFonts w:asciiTheme="minorHAnsi" w:hAnsiTheme="minorHAnsi" w:cstheme="minorHAnsi"/>
-          <w:color w:val="000000" w:themeColor="text1"/>
-        </w:rPr>
-      </w:pPr>
-      <w:r>
-        <w:rPr>
-          <w:rFonts w:asciiTheme="minorHAnsi" w:hAnsiTheme="minorHAnsi" w:cstheme="minorHAnsi"/>
-          <w:color w:val="000000" w:themeColor="text1"/>
-        </w:rPr>
-        <w:t xml:space="preserve">- </w:t>
-      </w:r>
-      <w:r>
-        <w:rPr>
-          <w:rFonts w:asciiTheme="minorHAnsi" w:hAnsiTheme="minorHAnsi" w:cstheme="minorHAnsi"/>
-          <w:b/>
-          <w:bCs/>
-          <w:color w:val="000000" w:themeColor="text1"/>
-        </w:rPr>
-        <w:t>'connecto</w:t>
-      </w:r>
-      <w:r>
-        <w:rPr>
-          <w:rFonts w:asciiTheme="minorHAnsi" w:hAnsiTheme="minorHAnsi" w:cstheme="minorHAnsi"/>
-          <w:b/>
-          <w:bCs/>
-          <w:color w:val="000000" w:themeColor="text1"/>
+        </w:rPr>
+      </w:pPr>
+      <w:r>
+        <w:rPr>
+          <w:rFonts w:asciiTheme="minorHAnsi" w:hAnsiTheme="minorHAnsi" w:cstheme="minorHAnsi"/>
+        </w:rPr>
+        <w:t xml:space="preserve">NOTE: Any combination of microphone types specified in the </w:t>
+      </w:r>
+      <w:proofErr w:type="spellStart"/>
+      <w:r>
+        <w:rPr>
+          <w:rFonts w:asciiTheme="minorHAnsi" w:hAnsiTheme="minorHAnsi" w:cstheme="minorHAnsi"/>
+        </w:rPr>
+        <w:t>monitorMics</w:t>
+      </w:r>
+      <w:proofErr w:type="spellEnd"/>
+      <w:r>
+        <w:rPr>
+          <w:rFonts w:asciiTheme="minorHAnsi" w:hAnsiTheme="minorHAnsi" w:cstheme="minorHAnsi"/>
+        </w:rPr>
+        <w:t xml:space="preserve">, </w:t>
+      </w:r>
+      <w:proofErr w:type="spellStart"/>
+      <w:proofErr w:type="gramStart"/>
+      <w:r>
+        <w:rPr>
+          <w:rFonts w:asciiTheme="minorHAnsi" w:hAnsiTheme="minorHAnsi" w:cstheme="minorHAnsi"/>
+        </w:rPr>
+        <w:t>ethernetMics</w:t>
+      </w:r>
+      <w:proofErr w:type="spellEnd"/>
+      <w:r>
+        <w:rPr>
+          <w:rFonts w:asciiTheme="minorHAnsi" w:hAnsiTheme="minorHAnsi" w:cstheme="minorHAnsi"/>
+        </w:rPr>
+        <w:t xml:space="preserve"> ,</w:t>
+      </w:r>
+      <w:proofErr w:type="gramEnd"/>
+      <w:r>
+        <w:rPr>
+          <w:rFonts w:asciiTheme="minorHAnsi" w:hAnsiTheme="minorHAnsi" w:cstheme="minorHAnsi"/>
+        </w:rPr>
+        <w:t xml:space="preserve"> </w:t>
+      </w:r>
+      <w:proofErr w:type="spellStart"/>
+      <w:r>
+        <w:rPr>
+          <w:rFonts w:asciiTheme="minorHAnsi" w:hAnsiTheme="minorHAnsi" w:cstheme="minorHAnsi"/>
+        </w:rPr>
+        <w:t>usbMics</w:t>
+      </w:r>
+      <w:proofErr w:type="spellEnd"/>
+      <w:r>
+        <w:rPr>
+          <w:rFonts w:asciiTheme="minorHAnsi" w:hAnsiTheme="minorHAnsi" w:cstheme="minorHAnsi"/>
+        </w:rPr>
+        <w:t xml:space="preserve"> and </w:t>
+      </w:r>
+      <w:proofErr w:type="spellStart"/>
+      <w:r>
+        <w:rPr>
+          <w:rFonts w:asciiTheme="minorHAnsi" w:hAnsiTheme="minorHAnsi" w:cstheme="minorHAnsi"/>
+        </w:rPr>
+        <w:t>externalMics</w:t>
+      </w:r>
+      <w:proofErr w:type="spellEnd"/>
+      <w:r>
+        <w:rPr>
+          <w:rFonts w:asciiTheme="minorHAnsi" w:hAnsiTheme="minorHAnsi" w:cstheme="minorHAnsi"/>
+        </w:rPr>
+        <w:t xml:space="preserve"> is supported by</w:t>
+      </w:r>
+      <w:r>
+        <w:rPr>
+          <w:rFonts w:asciiTheme="minorHAnsi" w:hAnsiTheme="minorHAnsi" w:cstheme="minorHAnsi"/>
+        </w:rPr>
+        <w:t xml:space="preserve"> </w:t>
+      </w:r>
+      <w:r>
+        <w:rPr>
+          <w:rFonts w:asciiTheme="minorHAnsi" w:hAnsiTheme="minorHAnsi" w:cstheme="minorHAnsi"/>
+        </w:rPr>
+        <w:t>the macro, but given the differences in echo cancellation processing perfo</w:t>
+      </w:r>
+      <w:r>
+        <w:rPr>
+          <w:rFonts w:asciiTheme="minorHAnsi" w:hAnsiTheme="minorHAnsi" w:cstheme="minorHAnsi"/>
         </w:rPr>
         <w:t>r</w:t>
       </w:r>
       <w:r>
         <w:rPr>
           <w:rFonts w:asciiTheme="minorHAnsi" w:hAnsiTheme="minorHAnsi" w:cstheme="minorHAnsi"/>
-          <w:b/>
-          <w:bCs/>
-          <w:color w:val="000000" w:themeColor="text1"/>
-        </w:rPr>
-        <w:t>s'</w:t>
-      </w:r>
-      <w:r>
-        <w:rPr>
-          <w:rFonts w:asciiTheme="minorHAnsi" w:hAnsiTheme="minorHAnsi" w:cstheme="minorHAnsi"/>
-          <w:color w:val="000000" w:themeColor="text1"/>
-        </w:rPr>
-        <w:t xml:space="preserve"> are the video connector IDs to use in conjunction with the 'layout' value to set the main video input</w:t>
-      </w:r>
-      <w:r>
-        <w:rPr>
-          <w:rFonts w:asciiTheme="minorHAnsi" w:hAnsiTheme="minorHAnsi" w:cstheme="minorHAnsi"/>
-          <w:color w:val="000000" w:themeColor="text1"/>
+        </w:rPr>
+        <w:t>med by the different microphone categories it is strongly</w:t>
+      </w:r>
+      <w:r>
+        <w:rPr>
+          <w:rFonts w:asciiTheme="minorHAnsi" w:hAnsiTheme="minorHAnsi" w:cstheme="minorHAnsi"/>
         </w:rPr>
         <w:t xml:space="preserve"> </w:t>
       </w:r>
       <w:r>
         <w:rPr>
           <w:rFonts w:asciiTheme="minorHAnsi" w:hAnsiTheme="minorHAnsi" w:cstheme="minorHAnsi"/>
-          <w:color w:val="000000" w:themeColor="text1"/>
-        </w:rPr>
-        <w:t xml:space="preserve">when any microphone in the 'mics' array is the most active. </w:t>
+        </w:rPr>
+        <w:t>advised to stick to only one type of microphone to use for each installation</w:t>
       </w:r>
     </w:p>
     <w:p>
@@ -3919,87 +4042,6 @@
           <w:color w:val="000000" w:themeColor="text1"/>
         </w:rPr>
       </w:pPr>
-      <w:r>
-        <w:rPr>
-          <w:rFonts w:asciiTheme="minorHAnsi" w:hAnsiTheme="minorHAnsi" w:cstheme="minorHAnsi"/>
-          <w:color w:val="000000" w:themeColor="text1"/>
-        </w:rPr>
-        <w:t xml:space="preserve">- </w:t>
-      </w:r>
-      <w:r>
-        <w:rPr>
-          <w:rFonts w:asciiTheme="minorHAnsi" w:hAnsiTheme="minorHAnsi" w:cstheme="minorHAnsi"/>
-          <w:b/>
-          <w:bCs/>
-          <w:color w:val="000000" w:themeColor="text1"/>
-        </w:rPr>
-        <w:t>'source'</w:t>
-      </w:r>
-      <w:r>
-        <w:rPr>
-          <w:rFonts w:asciiTheme="minorHAnsi" w:hAnsiTheme="minorHAnsi" w:cstheme="minorHAnsi"/>
-          <w:color w:val="000000" w:themeColor="text1"/>
-        </w:rPr>
-        <w:t xml:space="preserve"> should be set to CODEC_AUX if any of the video connectors in the 'connecto</w:t>
-      </w:r>
-      <w:r>
-        <w:rPr>
-          <w:rFonts w:asciiTheme="minorHAnsi" w:hAnsiTheme="minorHAnsi" w:cstheme="minorHAnsi"/>
-          <w:color w:val="000000" w:themeColor="text1"/>
-        </w:rPr>
-        <w:t>r</w:t>
-      </w:r>
-      <w:r>
-        <w:rPr>
-          <w:rFonts w:asciiTheme="minorHAnsi" w:hAnsiTheme="minorHAnsi" w:cstheme="minorHAnsi"/>
-          <w:color w:val="000000" w:themeColor="text1"/>
-        </w:rPr>
-        <w:t>s' array correspond to tie lines coming in</w:t>
-      </w:r>
-      <w:r>
-        <w:rPr>
-          <w:rFonts w:asciiTheme="minorHAnsi" w:hAnsiTheme="minorHAnsi" w:cstheme="minorHAnsi"/>
-          <w:color w:val="000000" w:themeColor="text1"/>
-        </w:rPr>
-        <w:t xml:space="preserve"> </w:t>
-      </w:r>
-      <w:r>
-        <w:rPr>
-          <w:rFonts w:asciiTheme="minorHAnsi" w:hAnsiTheme="minorHAnsi" w:cstheme="minorHAnsi"/>
-          <w:color w:val="000000" w:themeColor="text1"/>
-        </w:rPr>
-        <w:t xml:space="preserve">from an </w:t>
-      </w:r>
-      <w:proofErr w:type="gramStart"/>
-      <w:r>
-        <w:rPr>
-          <w:rFonts w:asciiTheme="minorHAnsi" w:hAnsiTheme="minorHAnsi" w:cstheme="minorHAnsi"/>
-          <w:color w:val="000000" w:themeColor="text1"/>
-        </w:rPr>
-        <w:t>Auxiliary</w:t>
-      </w:r>
-      <w:proofErr w:type="gramEnd"/>
-      <w:r>
-        <w:rPr>
-          <w:rFonts w:asciiTheme="minorHAnsi" w:hAnsiTheme="minorHAnsi" w:cstheme="minorHAnsi"/>
-          <w:color w:val="000000" w:themeColor="text1"/>
-        </w:rPr>
-        <w:t xml:space="preserve"> codec. If not, it should be set to CODEC_MAIN unless the composition corresponds to </w:t>
-      </w:r>
-      <w:r>
-        <w:rPr>
-          <w:rFonts w:asciiTheme="minorHAnsi" w:hAnsiTheme="minorHAnsi" w:cstheme="minorHAnsi"/>
-          <w:color w:val="000000" w:themeColor="text1"/>
-        </w:rPr>
-        <w:t>an</w:t>
-      </w:r>
-      <w:r>
-        <w:rPr>
-          <w:rFonts w:asciiTheme="minorHAnsi" w:hAnsiTheme="minorHAnsi" w:cstheme="minorHAnsi"/>
-          <w:color w:val="000000" w:themeColor="text1"/>
-        </w:rPr>
-        <w:t xml:space="preserve"> Overview composition where the 'mics' array is set to [0] in which case it should be set to CODEC_NONE</w:t>
-      </w:r>
     </w:p>
     <w:p>
       <w:pPr>
@@ -4010,45 +4052,6 @@
           <w:color w:val="000000" w:themeColor="text1"/>
         </w:rPr>
       </w:pPr>
-      <w:r>
-        <w:rPr>
-          <w:rFonts w:asciiTheme="minorHAnsi" w:hAnsiTheme="minorHAnsi" w:cstheme="minorHAnsi"/>
-          <w:color w:val="000000" w:themeColor="text1"/>
-        </w:rPr>
-        <w:t xml:space="preserve">- </w:t>
-      </w:r>
-      <w:r>
-        <w:rPr>
-          <w:rFonts w:asciiTheme="minorHAnsi" w:hAnsiTheme="minorHAnsi" w:cstheme="minorHAnsi"/>
-          <w:b/>
-          <w:bCs/>
-          <w:color w:val="000000" w:themeColor="text1"/>
-        </w:rPr>
-        <w:t>'layout'</w:t>
-      </w:r>
-      <w:r>
-        <w:rPr>
-          <w:rFonts w:asciiTheme="minorHAnsi" w:hAnsiTheme="minorHAnsi" w:cstheme="minorHAnsi"/>
-          <w:color w:val="000000" w:themeColor="text1"/>
-        </w:rPr>
-        <w:t xml:space="preserve"> specified the Layout to use to arrange the input connectors specified in the 'connectors' array. This can be </w:t>
-      </w:r>
-      <w:proofErr w:type="gramStart"/>
-      <w:r>
-        <w:rPr>
-          <w:rFonts w:asciiTheme="minorHAnsi" w:hAnsiTheme="minorHAnsi" w:cstheme="minorHAnsi"/>
-          <w:color w:val="000000" w:themeColor="text1"/>
-        </w:rPr>
-        <w:t>Prominent ,</w:t>
-      </w:r>
-      <w:proofErr w:type="gramEnd"/>
-      <w:r>
-        <w:rPr>
-          <w:rFonts w:asciiTheme="minorHAnsi" w:hAnsiTheme="minorHAnsi" w:cstheme="minorHAnsi"/>
-          <w:color w:val="000000" w:themeColor="text1"/>
-        </w:rPr>
-        <w:t xml:space="preserve"> Equal or PIP</w:t>
-      </w:r>
     </w:p>
     <w:p>
       <w:pPr>
@@ -4064,108 +4067,7 @@
           <w:rFonts w:asciiTheme="minorHAnsi" w:hAnsiTheme="minorHAnsi" w:cstheme="minorHAnsi"/>
           <w:color w:val="000000" w:themeColor="text1"/>
         </w:rPr>
-        <w:t xml:space="preserve">- </w:t>
-      </w:r>
-      <w:r>
-        <w:rPr>
-          <w:rFonts w:asciiTheme="minorHAnsi" w:hAnsiTheme="minorHAnsi" w:cstheme="minorHAnsi"/>
-          <w:b/>
-          <w:bCs/>
-          <w:color w:val="000000" w:themeColor="text1"/>
-        </w:rPr>
-        <w:t>'</w:t>
-      </w:r>
-      <w:proofErr w:type="spellStart"/>
-      <w:r>
-        <w:rPr>
-          <w:rFonts w:asciiTheme="minorHAnsi" w:hAnsiTheme="minorHAnsi" w:cstheme="minorHAnsi"/>
-          <w:b/>
-          <w:bCs/>
-          <w:color w:val="000000" w:themeColor="text1"/>
-        </w:rPr>
-        <w:t>presetZone</w:t>
-      </w:r>
-      <w:proofErr w:type="spellEnd"/>
-      <w:r>
-        <w:rPr>
-          <w:rFonts w:asciiTheme="minorHAnsi" w:hAnsiTheme="minorHAnsi" w:cstheme="minorHAnsi"/>
-          <w:b/>
-          <w:bCs/>
-          <w:color w:val="000000" w:themeColor="text1"/>
-        </w:rPr>
-        <w:t>'</w:t>
-      </w:r>
-      <w:r>
-        <w:rPr>
-          <w:rFonts w:asciiTheme="minorHAnsi" w:hAnsiTheme="minorHAnsi" w:cstheme="minorHAnsi"/>
-          <w:color w:val="000000" w:themeColor="text1"/>
-        </w:rPr>
-        <w:t xml:space="preserve"> is an optional field that can be used instead of the 'connectors' array to specify a preset "zone"</w:t>
-      </w:r>
-      <w:r>
-        <w:rPr>
-          <w:rFonts w:asciiTheme="minorHAnsi" w:hAnsiTheme="minorHAnsi" w:cstheme="minorHAnsi"/>
-          <w:color w:val="000000" w:themeColor="text1"/>
-        </w:rPr>
-        <w:t xml:space="preserve"> </w:t>
-      </w:r>
-      <w:r>
-        <w:rPr>
-          <w:rFonts w:asciiTheme="minorHAnsi" w:hAnsiTheme="minorHAnsi" w:cstheme="minorHAnsi"/>
-          <w:color w:val="000000" w:themeColor="text1"/>
-        </w:rPr>
-        <w:t xml:space="preserve">to use for that </w:t>
-      </w:r>
-      <w:proofErr w:type="gramStart"/>
-      <w:r>
-        <w:rPr>
-          <w:rFonts w:asciiTheme="minorHAnsi" w:hAnsiTheme="minorHAnsi" w:cstheme="minorHAnsi"/>
-          <w:color w:val="000000" w:themeColor="text1"/>
-        </w:rPr>
-        <w:t>particular composition</w:t>
-      </w:r>
-      <w:proofErr w:type="gramEnd"/>
-      <w:r>
-        <w:rPr>
-          <w:rFonts w:asciiTheme="minorHAnsi" w:hAnsiTheme="minorHAnsi" w:cstheme="minorHAnsi"/>
-          <w:color w:val="000000" w:themeColor="text1"/>
-        </w:rPr>
-        <w:t xml:space="preserve">. Preset zones are explained </w:t>
-      </w:r>
-      <w:r>
-        <w:rPr>
-          <w:rFonts w:asciiTheme="minorHAnsi" w:hAnsiTheme="minorHAnsi" w:cstheme="minorHAnsi"/>
-          <w:color w:val="000000" w:themeColor="text1"/>
-        </w:rPr>
-        <w:t>above</w:t>
-      </w:r>
-      <w:r>
-        <w:rPr>
-          <w:rFonts w:asciiTheme="minorHAnsi" w:hAnsiTheme="minorHAnsi" w:cstheme="minorHAnsi"/>
-          <w:color w:val="000000" w:themeColor="text1"/>
-        </w:rPr>
-        <w:t xml:space="preserve">. </w:t>
-      </w:r>
-      <w:r>
-        <w:rPr>
-          <w:rFonts w:asciiTheme="minorHAnsi" w:hAnsiTheme="minorHAnsi" w:cstheme="minorHAnsi"/>
-          <w:color w:val="000000" w:themeColor="text1"/>
-        </w:rPr>
-        <w:t>P</w:t>
-      </w:r>
-      <w:r>
-        <w:rPr>
-          <w:rFonts w:asciiTheme="minorHAnsi" w:hAnsiTheme="minorHAnsi" w:cstheme="minorHAnsi"/>
-          <w:color w:val="000000" w:themeColor="text1"/>
-        </w:rPr>
-        <w:t>lease set the value to Z0 to indicate it is not used</w:t>
-      </w:r>
-      <w:r>
-        <w:rPr>
-          <w:rFonts w:asciiTheme="minorHAnsi" w:hAnsiTheme="minorHAnsi" w:cstheme="minorHAnsi"/>
-          <w:color w:val="000000" w:themeColor="text1"/>
-        </w:rPr>
-        <w:t xml:space="preserve">. </w:t>
+        <w:t>The value for the 'compositions' key is an array of composition objects with values corresponding to the following keys:</w:t>
       </w:r>
     </w:p>
     <w:p>
@@ -4182,55 +4084,45 @@
           <w:rFonts w:asciiTheme="minorHAnsi" w:hAnsiTheme="minorHAnsi" w:cstheme="minorHAnsi"/>
           <w:color w:val="000000" w:themeColor="text1"/>
         </w:rPr>
-        <w:lastRenderedPageBreak/>
-        <w:t xml:space="preserve">For overview compositions (those where the mics field is set to [0]) this field is “overloaded” in that you can specify a combination of connectors IDs in the connectors field and an array of Preset IDs in the </w:t>
-      </w:r>
-      <w:proofErr w:type="spellStart"/>
-      <w:r>
-        <w:rPr>
-          <w:rFonts w:asciiTheme="minorHAnsi" w:hAnsiTheme="minorHAnsi" w:cstheme="minorHAnsi"/>
-          <w:color w:val="000000" w:themeColor="text1"/>
-        </w:rPr>
-        <w:t>PresetZone</w:t>
-      </w:r>
-      <w:proofErr w:type="spellEnd"/>
-      <w:r>
-        <w:rPr>
-          <w:rFonts w:asciiTheme="minorHAnsi" w:hAnsiTheme="minorHAnsi" w:cstheme="minorHAnsi"/>
-          <w:color w:val="000000" w:themeColor="text1"/>
-        </w:rPr>
-        <w:t xml:space="preserve"> field. This indicates to the macro to first invoke all presets listed in that array of integers in the </w:t>
-      </w:r>
-      <w:proofErr w:type="spellStart"/>
-      <w:r>
-        <w:rPr>
-          <w:rFonts w:asciiTheme="minorHAnsi" w:hAnsiTheme="minorHAnsi" w:cstheme="minorHAnsi"/>
-          <w:color w:val="000000" w:themeColor="text1"/>
-        </w:rPr>
-        <w:t>presetZone</w:t>
-      </w:r>
-      <w:proofErr w:type="spellEnd"/>
-      <w:r>
-        <w:rPr>
-          <w:rFonts w:asciiTheme="minorHAnsi" w:hAnsiTheme="minorHAnsi" w:cstheme="minorHAnsi"/>
-          <w:color w:val="000000" w:themeColor="text1"/>
-        </w:rPr>
-        <w:t xml:space="preserve"> field and then compose a layout using the connector IDs in the connectors field. This way, overview compositions can contain input from PTZ cameras with specific presets associated to them. </w:t>
-      </w:r>
-    </w:p>
-    <w:p>
-      <w:pPr>
-        <w:rPr>
-          <w:rFonts w:asciiTheme="minorHAnsi" w:hAnsiTheme="minorHAnsi" w:cstheme="minorHAnsi"/>
-        </w:rPr>
-      </w:pPr>
-    </w:p>
-    <w:p>
-      <w:pPr>
-        <w:rPr>
-          <w:rFonts w:asciiTheme="minorHAnsi" w:hAnsiTheme="minorHAnsi" w:cstheme="minorHAnsi"/>
-        </w:rPr>
-      </w:pPr>
+        <w:t xml:space="preserve">- </w:t>
+      </w:r>
+      <w:r>
+        <w:rPr>
+          <w:rFonts w:asciiTheme="minorHAnsi" w:hAnsiTheme="minorHAnsi" w:cstheme="minorHAnsi"/>
+          <w:b/>
+          <w:bCs/>
+          <w:color w:val="000000" w:themeColor="text1"/>
+        </w:rPr>
+        <w:t>'name'</w:t>
+      </w:r>
+      <w:r>
+        <w:rPr>
+          <w:rFonts w:asciiTheme="minorHAnsi" w:hAnsiTheme="minorHAnsi" w:cstheme="minorHAnsi"/>
+          <w:color w:val="000000" w:themeColor="text1"/>
+        </w:rPr>
+        <w:t xml:space="preserve"> The name of </w:t>
+      </w:r>
+      <w:r>
+        <w:rPr>
+          <w:rFonts w:asciiTheme="minorHAnsi" w:hAnsiTheme="minorHAnsi" w:cstheme="minorHAnsi"/>
+          <w:color w:val="000000" w:themeColor="text1"/>
+        </w:rPr>
+        <w:t>the</w:t>
+      </w:r>
+      <w:r>
+        <w:rPr>
+          <w:rFonts w:asciiTheme="minorHAnsi" w:hAnsiTheme="minorHAnsi" w:cstheme="minorHAnsi"/>
+          <w:color w:val="000000" w:themeColor="text1"/>
+        </w:rPr>
+        <w:t xml:space="preserve"> composition. This is just used as an internal reference in the macro and is printing in the console logs</w:t>
+      </w:r>
+      <w:r>
+        <w:rPr>
+          <w:rFonts w:asciiTheme="minorHAnsi" w:hAnsiTheme="minorHAnsi" w:cstheme="minorHAnsi"/>
+          <w:color w:val="000000" w:themeColor="text1"/>
+        </w:rPr>
+        <w:t>.</w:t>
+      </w:r>
     </w:p>
     <w:p>
       <w:pPr>
@@ -4238,29 +4130,16 @@
         <w:spacing w:line="270" w:lineRule="atLeast"/>
         <w:rPr>
           <w:rFonts w:asciiTheme="minorHAnsi" w:hAnsiTheme="minorHAnsi" w:cstheme="minorHAnsi"/>
-          <w:color w:val="000000"/>
-        </w:rPr>
-      </w:pPr>
-      <w:r>
-        <w:rPr>
-          <w:rFonts w:asciiTheme="minorHAnsi" w:hAnsiTheme="minorHAnsi" w:cstheme="minorHAnsi"/>
-          <w:color w:val="000000" w:themeColor="text1"/>
-        </w:rPr>
-        <w:t>-</w:t>
-      </w:r>
-      <w:r>
-        <w:rPr>
-          <w:rFonts w:asciiTheme="minorHAnsi" w:hAnsiTheme="minorHAnsi" w:cstheme="minorHAnsi"/>
-          <w:color w:val="000000" w:themeColor="text1"/>
-        </w:rPr>
-        <w:t xml:space="preserve"> </w:t>
-      </w:r>
-      <w:r>
-        <w:rPr>
-          <w:rFonts w:asciiTheme="minorHAnsi" w:hAnsiTheme="minorHAnsi" w:cstheme="minorHAnsi"/>
-          <w:color w:val="000000" w:themeColor="text1"/>
-        </w:rPr>
-        <w:t xml:space="preserve">The </w:t>
+          <w:color w:val="000000" w:themeColor="text1"/>
+        </w:rPr>
+      </w:pPr>
+      <w:r>
+        <w:rPr>
+          <w:rFonts w:asciiTheme="minorHAnsi" w:hAnsiTheme="minorHAnsi" w:cstheme="minorHAnsi"/>
+          <w:color w:val="000000" w:themeColor="text1"/>
+        </w:rPr>
+        <w:lastRenderedPageBreak/>
+        <w:t xml:space="preserve">- </w:t>
       </w:r>
       <w:r>
         <w:rPr>
@@ -4274,14 +4153,12 @@
       <w:proofErr w:type="spellStart"/>
       <w:r>
         <w:rPr>
-          <w:rFonts w:ascii="Menlo" w:hAnsi="Menlo" w:cs="Menlo"/>
-          <w:b/>
-          <w:bCs/>
-          <w:color w:val="000000"/>
-          <w:sz w:val="18"/>
-          <w:szCs w:val="18"/>
-        </w:rPr>
-        <w:t>auto_top_speakers</w:t>
+          <w:rFonts w:asciiTheme="minorHAnsi" w:hAnsiTheme="minorHAnsi" w:cstheme="minorHAnsi"/>
+          <w:b/>
+          <w:bCs/>
+          <w:color w:val="000000" w:themeColor="text1"/>
+        </w:rPr>
+        <w:t>codecIP</w:t>
       </w:r>
       <w:proofErr w:type="spellEnd"/>
       <w:r>
@@ -4298,153 +4175,7 @@
           <w:rFonts w:asciiTheme="minorHAnsi" w:hAnsiTheme="minorHAnsi" w:cstheme="minorHAnsi"/>
           <w:color w:val="000000" w:themeColor="text1"/>
         </w:rPr>
-        <w:t xml:space="preserve"> </w:t>
-      </w:r>
-      <w:r>
-        <w:rPr>
-          <w:rFonts w:asciiTheme="minorHAnsi" w:hAnsiTheme="minorHAnsi" w:cstheme="minorHAnsi"/>
-          <w:color w:val="000000"/>
-        </w:rPr>
-        <w:t xml:space="preserve">constant contains the settings to configure the “Top N Speakers” feature which shows people that are speaking at the same time and are assigned to different cameras as per the microphones associated to them. To turn it on, set the </w:t>
-      </w:r>
-      <w:r>
-        <w:rPr>
-          <w:rFonts w:asciiTheme="minorHAnsi" w:hAnsiTheme="minorHAnsi" w:cstheme="minorHAnsi"/>
-          <w:color w:val="800000"/>
-        </w:rPr>
-        <w:t>`enabled`</w:t>
-      </w:r>
-      <w:r>
-        <w:rPr>
-          <w:rFonts w:asciiTheme="minorHAnsi" w:hAnsiTheme="minorHAnsi" w:cstheme="minorHAnsi"/>
-          <w:color w:val="000000"/>
-        </w:rPr>
-        <w:t xml:space="preserve"> </w:t>
-      </w:r>
-      <w:r>
-        <w:rPr>
-          <w:rFonts w:asciiTheme="minorHAnsi" w:hAnsiTheme="minorHAnsi" w:cstheme="minorHAnsi"/>
-          <w:color w:val="000000"/>
-        </w:rPr>
-        <w:t>attribute</w:t>
-      </w:r>
-      <w:r>
-        <w:rPr>
-          <w:rFonts w:asciiTheme="minorHAnsi" w:hAnsiTheme="minorHAnsi" w:cstheme="minorHAnsi"/>
-          <w:color w:val="000000"/>
-        </w:rPr>
-        <w:t xml:space="preserve"> to </w:t>
-      </w:r>
-      <w:r>
-        <w:rPr>
-          <w:rFonts w:asciiTheme="minorHAnsi" w:hAnsiTheme="minorHAnsi" w:cstheme="minorHAnsi"/>
-          <w:color w:val="800000"/>
-        </w:rPr>
-        <w:t>`true`</w:t>
-      </w:r>
-      <w:r>
-        <w:rPr>
-          <w:rFonts w:asciiTheme="minorHAnsi" w:hAnsiTheme="minorHAnsi" w:cstheme="minorHAnsi"/>
-          <w:color w:val="000000"/>
-        </w:rPr>
-        <w:t xml:space="preserve">. You then edit the </w:t>
-      </w:r>
-      <w:r>
-        <w:rPr>
-          <w:rFonts w:asciiTheme="minorHAnsi" w:hAnsiTheme="minorHAnsi" w:cstheme="minorHAnsi"/>
-          <w:color w:val="800000"/>
-        </w:rPr>
-        <w:t>`</w:t>
-      </w:r>
-      <w:proofErr w:type="spellStart"/>
-      <w:r>
-        <w:rPr>
-          <w:rFonts w:asciiTheme="minorHAnsi" w:hAnsiTheme="minorHAnsi" w:cstheme="minorHAnsi"/>
-          <w:color w:val="800000"/>
-        </w:rPr>
-        <w:t>default_connectors</w:t>
-      </w:r>
-      <w:proofErr w:type="spellEnd"/>
-      <w:r>
-        <w:rPr>
-          <w:rFonts w:asciiTheme="minorHAnsi" w:hAnsiTheme="minorHAnsi" w:cstheme="minorHAnsi"/>
-          <w:color w:val="800000"/>
-        </w:rPr>
-        <w:t>`</w:t>
-      </w:r>
-      <w:r>
-        <w:rPr>
-          <w:rFonts w:asciiTheme="minorHAnsi" w:hAnsiTheme="minorHAnsi" w:cstheme="minorHAnsi"/>
-          <w:color w:val="000000"/>
-        </w:rPr>
-        <w:t xml:space="preserve"> array to provide an ordered list of the connectors to use when showing the top N speakers </w:t>
-      </w:r>
-      <w:proofErr w:type="gramStart"/>
-      <w:r>
-        <w:rPr>
-          <w:rFonts w:asciiTheme="minorHAnsi" w:hAnsiTheme="minorHAnsi" w:cstheme="minorHAnsi"/>
-          <w:color w:val="000000"/>
-        </w:rPr>
-        <w:t>and also</w:t>
-      </w:r>
-      <w:proofErr w:type="gramEnd"/>
-      <w:r>
-        <w:rPr>
-          <w:rFonts w:asciiTheme="minorHAnsi" w:hAnsiTheme="minorHAnsi" w:cstheme="minorHAnsi"/>
-          <w:color w:val="000000"/>
-        </w:rPr>
-        <w:t xml:space="preserve"> the layout to use in the </w:t>
-      </w:r>
-      <w:r>
-        <w:rPr>
-          <w:rFonts w:asciiTheme="minorHAnsi" w:hAnsiTheme="minorHAnsi" w:cstheme="minorHAnsi"/>
-          <w:color w:val="800000"/>
-        </w:rPr>
-        <w:t>`layout`</w:t>
-      </w:r>
-      <w:r>
-        <w:rPr>
-          <w:rFonts w:asciiTheme="minorHAnsi" w:hAnsiTheme="minorHAnsi" w:cstheme="minorHAnsi"/>
-          <w:color w:val="000000"/>
-        </w:rPr>
-        <w:t xml:space="preserve"> attribute. The </w:t>
-      </w:r>
-      <w:r>
-        <w:rPr>
-          <w:rFonts w:asciiTheme="minorHAnsi" w:hAnsiTheme="minorHAnsi" w:cstheme="minorHAnsi"/>
-          <w:color w:val="800000"/>
-        </w:rPr>
-        <w:t>`</w:t>
-      </w:r>
-      <w:proofErr w:type="spellStart"/>
-      <w:r>
-        <w:rPr>
-          <w:rFonts w:asciiTheme="minorHAnsi" w:hAnsiTheme="minorHAnsi" w:cstheme="minorHAnsi"/>
-          <w:color w:val="800000"/>
-        </w:rPr>
-        <w:t>max_speakers</w:t>
-      </w:r>
-      <w:proofErr w:type="spellEnd"/>
-      <w:r>
-        <w:rPr>
-          <w:rFonts w:asciiTheme="minorHAnsi" w:hAnsiTheme="minorHAnsi" w:cstheme="minorHAnsi"/>
-          <w:color w:val="800000"/>
-        </w:rPr>
-        <w:t>`</w:t>
-      </w:r>
-      <w:r>
-        <w:rPr>
-          <w:rFonts w:asciiTheme="minorHAnsi" w:hAnsiTheme="minorHAnsi" w:cstheme="minorHAnsi"/>
-          <w:color w:val="000000"/>
-        </w:rPr>
-        <w:t xml:space="preserve"> corresponds to the N value of the Top N speakers feature, so it allows you to limit the number of top speakers to show. </w:t>
-      </w:r>
-      <w:r>
-        <w:rPr>
-          <w:rFonts w:asciiTheme="minorHAnsi" w:hAnsiTheme="minorHAnsi" w:cstheme="minorHAnsi"/>
-          <w:color w:val="000000"/>
-        </w:rPr>
-        <w:t xml:space="preserve"> </w:t>
+        <w:t xml:space="preserve"> is the IPv4 IP address of the Auxiliary codec that is the source that a particular composition will use.</w:t>
       </w:r>
     </w:p>
     <w:p>
@@ -4453,119 +4184,15 @@
         <w:spacing w:line="270" w:lineRule="atLeast"/>
         <w:rPr>
           <w:rFonts w:asciiTheme="minorHAnsi" w:hAnsiTheme="minorHAnsi" w:cstheme="minorHAnsi"/>
-          <w:color w:val="000000"/>
-        </w:rPr>
-      </w:pPr>
-      <w:r>
-        <w:rPr>
-          <w:rFonts w:asciiTheme="minorHAnsi" w:hAnsiTheme="minorHAnsi" w:cstheme="minorHAnsi"/>
-          <w:color w:val="000000"/>
-        </w:rPr>
-        <w:t>I</w:t>
-      </w:r>
-      <w:r>
-        <w:rPr>
-          <w:rFonts w:asciiTheme="minorHAnsi" w:hAnsiTheme="minorHAnsi" w:cstheme="minorHAnsi"/>
-          <w:color w:val="000000"/>
-        </w:rPr>
-        <w:t xml:space="preserve">f you have </w:t>
-      </w:r>
-      <w:proofErr w:type="spellStart"/>
-      <w:r>
-        <w:rPr>
-          <w:rFonts w:asciiTheme="minorHAnsi" w:hAnsiTheme="minorHAnsi" w:cstheme="minorHAnsi"/>
-          <w:color w:val="000000"/>
-        </w:rPr>
-        <w:t>presetZones</w:t>
-      </w:r>
-      <w:proofErr w:type="spellEnd"/>
-      <w:r>
-        <w:rPr>
-          <w:rFonts w:asciiTheme="minorHAnsi" w:hAnsiTheme="minorHAnsi" w:cstheme="minorHAnsi"/>
-          <w:color w:val="000000"/>
-        </w:rPr>
-        <w:t xml:space="preserve"> in any of the compositions that could end up </w:t>
-      </w:r>
-      <w:r>
-        <w:rPr>
-          <w:rFonts w:asciiTheme="minorHAnsi" w:hAnsiTheme="minorHAnsi" w:cstheme="minorHAnsi"/>
-          <w:color w:val="000000"/>
-        </w:rPr>
-        <w:t>being</w:t>
-      </w:r>
-      <w:r>
-        <w:rPr>
-          <w:rFonts w:asciiTheme="minorHAnsi" w:hAnsiTheme="minorHAnsi" w:cstheme="minorHAnsi"/>
-          <w:color w:val="000000"/>
-        </w:rPr>
-        <w:t xml:space="preserve"> selected for the top N composition,</w:t>
-      </w:r>
-      <w:r>
-        <w:rPr>
-          <w:rFonts w:asciiTheme="minorHAnsi" w:hAnsiTheme="minorHAnsi" w:cstheme="minorHAnsi"/>
-          <w:color w:val="000000"/>
-        </w:rPr>
-        <w:t xml:space="preserve"> </w:t>
-      </w:r>
-      <w:r>
-        <w:rPr>
-          <w:rFonts w:asciiTheme="minorHAnsi" w:hAnsiTheme="minorHAnsi" w:cstheme="minorHAnsi"/>
-          <w:color w:val="000000"/>
-        </w:rPr>
-        <w:t xml:space="preserve">be sure to add the connector ID where the camera associated with the primary preset of that </w:t>
-      </w:r>
-      <w:proofErr w:type="spellStart"/>
-      <w:r>
-        <w:rPr>
-          <w:rFonts w:asciiTheme="minorHAnsi" w:hAnsiTheme="minorHAnsi" w:cstheme="minorHAnsi"/>
-          <w:color w:val="000000"/>
-        </w:rPr>
-        <w:t>presetZone</w:t>
-      </w:r>
-      <w:proofErr w:type="spellEnd"/>
-      <w:r>
-        <w:rPr>
-          <w:rFonts w:asciiTheme="minorHAnsi" w:hAnsiTheme="minorHAnsi" w:cstheme="minorHAnsi"/>
-          <w:color w:val="000000"/>
-        </w:rPr>
-        <w:t xml:space="preserve"> into the </w:t>
-      </w:r>
-      <w:r>
-        <w:rPr>
-          <w:rFonts w:asciiTheme="minorHAnsi" w:hAnsiTheme="minorHAnsi" w:cstheme="minorHAnsi"/>
-          <w:color w:val="800000"/>
-        </w:rPr>
-        <w:t>`</w:t>
-      </w:r>
-      <w:proofErr w:type="spellStart"/>
-      <w:r>
-        <w:rPr>
-          <w:rFonts w:asciiTheme="minorHAnsi" w:hAnsiTheme="minorHAnsi" w:cstheme="minorHAnsi"/>
-          <w:color w:val="800000"/>
-        </w:rPr>
-        <w:t>default_connectors</w:t>
-      </w:r>
-      <w:proofErr w:type="spellEnd"/>
-      <w:r>
-        <w:rPr>
-          <w:rFonts w:asciiTheme="minorHAnsi" w:hAnsiTheme="minorHAnsi" w:cstheme="minorHAnsi"/>
-          <w:color w:val="800000"/>
-        </w:rPr>
-        <w:t>`</w:t>
-      </w:r>
-      <w:r>
-        <w:rPr>
-          <w:rFonts w:asciiTheme="minorHAnsi" w:hAnsiTheme="minorHAnsi" w:cstheme="minorHAnsi"/>
-          <w:color w:val="000000"/>
-        </w:rPr>
-        <w:t xml:space="preserve"> </w:t>
-      </w:r>
-      <w:r>
-        <w:rPr>
-          <w:rFonts w:asciiTheme="minorHAnsi" w:hAnsiTheme="minorHAnsi" w:cstheme="minorHAnsi"/>
-          <w:color w:val="000000"/>
-        </w:rPr>
-        <w:t>array in the right position you want it.</w:t>
+          <w:color w:val="000000" w:themeColor="text1"/>
+        </w:rPr>
+      </w:pPr>
+      <w:r>
+        <w:rPr>
+          <w:rFonts w:asciiTheme="minorHAnsi" w:hAnsiTheme="minorHAnsi" w:cstheme="minorHAnsi"/>
+          <w:color w:val="000000" w:themeColor="text1"/>
+        </w:rPr>
+        <w:t>and the 'source' field is set to CODEC_AUX.  The 'connectors' array for this composition should contain the ID of the connector of the tie line coming from that auxiliary codec into the main codec.</w:t>
       </w:r>
     </w:p>
     <w:p>
@@ -4573,72 +4200,97 @@
         <w:shd w:val="clear" w:color="auto" w:fill="FFFFFF"/>
         <w:spacing w:line="270" w:lineRule="atLeast"/>
         <w:rPr>
-          <w:rFonts w:ascii="Menlo" w:hAnsi="Menlo" w:cs="Menlo"/>
-          <w:color w:val="000000"/>
-          <w:sz w:val="18"/>
-          <w:szCs w:val="18"/>
-        </w:rPr>
-      </w:pPr>
-    </w:p>
-    <w:p>
-      <w:pPr>
-        <w:rPr>
-          <w:rFonts w:asciiTheme="minorHAnsi" w:hAnsiTheme="minorHAnsi" w:cstheme="minorHAnsi"/>
-        </w:rPr>
-      </w:pPr>
-    </w:p>
-    <w:p>
-      <w:pPr>
-        <w:rPr>
-          <w:rFonts w:asciiTheme="minorHAnsi" w:hAnsiTheme="minorHAnsi" w:cstheme="minorHAnsi"/>
-          <w:color w:val="4472C4" w:themeColor="accent1"/>
-        </w:rPr>
-      </w:pPr>
-      <w:r>
-        <w:rPr>
-          <w:rFonts w:asciiTheme="minorHAnsi" w:hAnsiTheme="minorHAnsi" w:cstheme="minorHAnsi"/>
-          <w:color w:val="4472C4" w:themeColor="accent1"/>
-        </w:rPr>
-        <w:t>+++++++++++</w:t>
-      </w:r>
-    </w:p>
-    <w:p>
-      <w:pPr>
-        <w:rPr>
-          <w:rFonts w:asciiTheme="minorHAnsi" w:hAnsiTheme="minorHAnsi" w:cstheme="minorHAnsi"/>
-          <w:color w:val="4472C4" w:themeColor="accent1"/>
-        </w:rPr>
-      </w:pPr>
-      <w:r>
-        <w:rPr>
-          <w:rFonts w:asciiTheme="minorHAnsi" w:hAnsiTheme="minorHAnsi" w:cstheme="minorHAnsi"/>
-          <w:color w:val="4472C4" w:themeColor="accent1"/>
-        </w:rPr>
-        <w:t xml:space="preserve">+ Section </w:t>
+          <w:rFonts w:asciiTheme="minorHAnsi" w:hAnsiTheme="minorHAnsi" w:cstheme="minorHAnsi"/>
+          <w:color w:val="000000" w:themeColor="text1"/>
+        </w:rPr>
+      </w:pPr>
+      <w:r>
+        <w:rPr>
+          <w:rFonts w:asciiTheme="minorHAnsi" w:hAnsiTheme="minorHAnsi" w:cstheme="minorHAnsi"/>
+          <w:color w:val="000000" w:themeColor="text1"/>
+        </w:rPr>
+        <w:t xml:space="preserve">- </w:t>
+      </w:r>
+      <w:r>
+        <w:rPr>
+          <w:rFonts w:asciiTheme="minorHAnsi" w:hAnsiTheme="minorHAnsi" w:cstheme="minorHAnsi"/>
+          <w:b/>
+          <w:bCs/>
+          <w:color w:val="000000" w:themeColor="text1"/>
+        </w:rPr>
+        <w:t>'mics'</w:t>
+      </w:r>
+      <w:r>
+        <w:rPr>
+          <w:rFonts w:asciiTheme="minorHAnsi" w:hAnsiTheme="minorHAnsi" w:cstheme="minorHAnsi"/>
+          <w:color w:val="000000" w:themeColor="text1"/>
+        </w:rPr>
+        <w:t xml:space="preserve"> is the array of active microphones that are considered to switch to that </w:t>
       </w:r>
       <w:proofErr w:type="gramStart"/>
       <w:r>
         <w:rPr>
           <w:rFonts w:asciiTheme="minorHAnsi" w:hAnsiTheme="minorHAnsi" w:cstheme="minorHAnsi"/>
-          <w:color w:val="4472C4" w:themeColor="accent1"/>
-        </w:rPr>
-        <w:t>2  +</w:t>
+          <w:color w:val="000000" w:themeColor="text1"/>
+        </w:rPr>
+        <w:t>particular composition</w:t>
       </w:r>
       <w:proofErr w:type="gramEnd"/>
-    </w:p>
-    <w:p>
-      <w:pPr>
-        <w:rPr>
-          <w:rFonts w:asciiTheme="minorHAnsi" w:hAnsiTheme="minorHAnsi" w:cstheme="minorHAnsi"/>
-          <w:color w:val="4472C4" w:themeColor="accent1"/>
-        </w:rPr>
-      </w:pPr>
-      <w:r>
-        <w:rPr>
-          <w:rFonts w:asciiTheme="minorHAnsi" w:hAnsiTheme="minorHAnsi" w:cstheme="minorHAnsi"/>
-          <w:color w:val="4472C4" w:themeColor="accent1"/>
-        </w:rPr>
-        <w:t>+++++++++++</w:t>
+      <w:r>
+        <w:rPr>
+          <w:rFonts w:asciiTheme="minorHAnsi" w:hAnsiTheme="minorHAnsi" w:cstheme="minorHAnsi"/>
+          <w:color w:val="000000" w:themeColor="text1"/>
+        </w:rPr>
+        <w:t xml:space="preserve">. Use the value [0] if you are configuring an “Overview” composition with source value </w:t>
+      </w:r>
+      <w:r>
+        <w:rPr>
+          <w:rFonts w:asciiTheme="minorHAnsi" w:hAnsiTheme="minorHAnsi" w:cstheme="minorHAnsi"/>
+          <w:color w:val="000000" w:themeColor="text1"/>
+        </w:rPr>
+        <w:t>CODEC_NONE</w:t>
+      </w:r>
+      <w:r>
+        <w:rPr>
+          <w:rFonts w:asciiTheme="minorHAnsi" w:hAnsiTheme="minorHAnsi" w:cstheme="minorHAnsi"/>
+          <w:color w:val="000000" w:themeColor="text1"/>
+        </w:rPr>
+        <w:t xml:space="preserve"> (see below). You can have several “Overview” </w:t>
+      </w:r>
+      <w:r>
+        <w:rPr>
+          <w:rFonts w:asciiTheme="minorHAnsi" w:hAnsiTheme="minorHAnsi" w:cstheme="minorHAnsi"/>
+          <w:color w:val="000000" w:themeColor="text1"/>
+        </w:rPr>
+        <w:t xml:space="preserve">type compositions </w:t>
+      </w:r>
+      <w:r>
+        <w:rPr>
+          <w:rFonts w:asciiTheme="minorHAnsi" w:hAnsiTheme="minorHAnsi" w:cstheme="minorHAnsi"/>
+          <w:color w:val="000000" w:themeColor="text1"/>
+        </w:rPr>
+        <w:t xml:space="preserve">but only the first 4 </w:t>
+      </w:r>
+      <w:r>
+        <w:rPr>
+          <w:rFonts w:asciiTheme="minorHAnsi" w:hAnsiTheme="minorHAnsi" w:cstheme="minorHAnsi"/>
+          <w:color w:val="000000" w:themeColor="text1"/>
+        </w:rPr>
+        <w:t xml:space="preserve">configured </w:t>
+      </w:r>
+      <w:r>
+        <w:rPr>
+          <w:rFonts w:asciiTheme="minorHAnsi" w:hAnsiTheme="minorHAnsi" w:cstheme="minorHAnsi"/>
+          <w:color w:val="000000" w:themeColor="text1"/>
+        </w:rPr>
+        <w:t xml:space="preserve">will be used to give you a selector button in the Camera Control Panel to select which one to use. </w:t>
+      </w:r>
+      <w:r>
+        <w:rPr>
+          <w:rFonts w:asciiTheme="minorHAnsi" w:hAnsiTheme="minorHAnsi" w:cstheme="minorHAnsi"/>
+          <w:color w:val="000000" w:themeColor="text1"/>
+        </w:rPr>
+        <w:t xml:space="preserve">If only one ‘overview’ type composition is configured, there will be no selector for these in the Camera Control Panel since only the one configured can be used by the macro. </w:t>
       </w:r>
     </w:p>
     <w:p>
@@ -4647,8 +4299,64 @@
         <w:spacing w:line="270" w:lineRule="atLeast"/>
         <w:rPr>
           <w:rFonts w:asciiTheme="minorHAnsi" w:hAnsiTheme="minorHAnsi" w:cstheme="minorHAnsi"/>
-        </w:rPr>
-      </w:pPr>
+          <w:color w:val="000000" w:themeColor="text1"/>
+        </w:rPr>
+      </w:pPr>
+      <w:r>
+        <w:rPr>
+          <w:rFonts w:asciiTheme="minorHAnsi" w:hAnsiTheme="minorHAnsi" w:cstheme="minorHAnsi"/>
+          <w:color w:val="000000" w:themeColor="text1"/>
+        </w:rPr>
+        <w:t xml:space="preserve">- </w:t>
+      </w:r>
+      <w:r>
+        <w:rPr>
+          <w:rFonts w:asciiTheme="minorHAnsi" w:hAnsiTheme="minorHAnsi" w:cstheme="minorHAnsi"/>
+          <w:b/>
+          <w:bCs/>
+          <w:color w:val="000000" w:themeColor="text1"/>
+        </w:rPr>
+        <w:t>'connecto</w:t>
+      </w:r>
+      <w:r>
+        <w:rPr>
+          <w:rFonts w:asciiTheme="minorHAnsi" w:hAnsiTheme="minorHAnsi" w:cstheme="minorHAnsi"/>
+          <w:b/>
+          <w:bCs/>
+          <w:color w:val="000000" w:themeColor="text1"/>
+        </w:rPr>
+        <w:t>r</w:t>
+      </w:r>
+      <w:r>
+        <w:rPr>
+          <w:rFonts w:asciiTheme="minorHAnsi" w:hAnsiTheme="minorHAnsi" w:cstheme="minorHAnsi"/>
+          <w:b/>
+          <w:bCs/>
+          <w:color w:val="000000" w:themeColor="text1"/>
+        </w:rPr>
+        <w:t>s'</w:t>
+      </w:r>
+      <w:r>
+        <w:rPr>
+          <w:rFonts w:asciiTheme="minorHAnsi" w:hAnsiTheme="minorHAnsi" w:cstheme="minorHAnsi"/>
+          <w:color w:val="000000" w:themeColor="text1"/>
+        </w:rPr>
+        <w:t xml:space="preserve"> are the video connector IDs to use in conjunction with the 'layout' value to set the main video input</w:t>
+      </w:r>
+      <w:r>
+        <w:rPr>
+          <w:rFonts w:asciiTheme="minorHAnsi" w:hAnsiTheme="minorHAnsi" w:cstheme="minorHAnsi"/>
+          <w:color w:val="000000" w:themeColor="text1"/>
+        </w:rPr>
+        <w:t xml:space="preserve"> </w:t>
+      </w:r>
+      <w:r>
+        <w:rPr>
+          <w:rFonts w:asciiTheme="minorHAnsi" w:hAnsiTheme="minorHAnsi" w:cstheme="minorHAnsi"/>
+          <w:color w:val="000000" w:themeColor="text1"/>
+        </w:rPr>
+        <w:t xml:space="preserve">when any microphone in the 'mics' array is the most active. </w:t>
+      </w:r>
     </w:p>
     <w:p>
       <w:pPr>
@@ -4664,7 +4372,37 @@
           <w:rFonts w:asciiTheme="minorHAnsi" w:hAnsiTheme="minorHAnsi" w:cstheme="minorHAnsi"/>
           <w:color w:val="000000" w:themeColor="text1"/>
         </w:rPr>
-        <w:t>-</w:t>
+        <w:t xml:space="preserve">- </w:t>
+      </w:r>
+      <w:r>
+        <w:rPr>
+          <w:rFonts w:asciiTheme="minorHAnsi" w:hAnsiTheme="minorHAnsi" w:cstheme="minorHAnsi"/>
+          <w:b/>
+          <w:bCs/>
+          <w:color w:val="000000" w:themeColor="text1"/>
+        </w:rPr>
+        <w:t>'source'</w:t>
+      </w:r>
+      <w:r>
+        <w:rPr>
+          <w:rFonts w:asciiTheme="minorHAnsi" w:hAnsiTheme="minorHAnsi" w:cstheme="minorHAnsi"/>
+          <w:color w:val="000000" w:themeColor="text1"/>
+        </w:rPr>
+        <w:t xml:space="preserve"> should be set to CODEC_AUX if any of the video connectors in the 'connecto</w:t>
+      </w:r>
+      <w:r>
+        <w:rPr>
+          <w:rFonts w:asciiTheme="minorHAnsi" w:hAnsiTheme="minorHAnsi" w:cstheme="minorHAnsi"/>
+          <w:color w:val="000000" w:themeColor="text1"/>
+        </w:rPr>
+        <w:t>r</w:t>
+      </w:r>
+      <w:r>
+        <w:rPr>
+          <w:rFonts w:asciiTheme="minorHAnsi" w:hAnsiTheme="minorHAnsi" w:cstheme="minorHAnsi"/>
+          <w:color w:val="000000" w:themeColor="text1"/>
+        </w:rPr>
+        <w:t>s' array correspond to tie lines coming in</w:t>
       </w:r>
       <w:r>
         <w:rPr>
@@ -4678,81 +4416,37 @@
           <w:rFonts w:asciiTheme="minorHAnsi" w:hAnsiTheme="minorHAnsi" w:cstheme="minorHAnsi"/>
           <w:color w:val="000000" w:themeColor="text1"/>
         </w:rPr>
-        <w:t xml:space="preserve">This macro requires preset 30 to be present to be able to set the overview shots. If you </w:t>
-      </w:r>
-      <w:r>
-        <w:rPr>
-          <w:rFonts w:asciiTheme="minorHAnsi" w:hAnsiTheme="minorHAnsi" w:cstheme="minorHAnsi"/>
-          <w:color w:val="000000" w:themeColor="text1"/>
-        </w:rPr>
-        <w:t>do</w:t>
-      </w:r>
-      <w:r>
-        <w:rPr>
-          <w:rFonts w:asciiTheme="minorHAnsi" w:hAnsiTheme="minorHAnsi" w:cstheme="minorHAnsi"/>
-          <w:color w:val="000000" w:themeColor="text1"/>
-        </w:rPr>
-        <w:t xml:space="preserve"> not manually create it as per instructions </w:t>
-      </w:r>
-      <w:r>
-        <w:rPr>
-          <w:rFonts w:asciiTheme="minorHAnsi" w:hAnsiTheme="minorHAnsi" w:cstheme="minorHAnsi"/>
-          <w:color w:val="000000" w:themeColor="text1"/>
-        </w:rPr>
-        <w:t xml:space="preserve">in Appendix A </w:t>
-      </w:r>
-      <w:r>
-        <w:rPr>
-          <w:rFonts w:asciiTheme="minorHAnsi" w:hAnsiTheme="minorHAnsi" w:cstheme="minorHAnsi"/>
-          <w:color w:val="000000" w:themeColor="text1"/>
-        </w:rPr>
-        <w:t xml:space="preserve">and you have a </w:t>
-      </w:r>
-      <w:proofErr w:type="spellStart"/>
-      <w:r>
-        <w:rPr>
-          <w:rFonts w:asciiTheme="minorHAnsi" w:hAnsiTheme="minorHAnsi" w:cstheme="minorHAnsi"/>
-          <w:color w:val="000000" w:themeColor="text1"/>
-        </w:rPr>
-        <w:t>Quadcam</w:t>
-      </w:r>
-      <w:proofErr w:type="spellEnd"/>
-      <w:r>
-        <w:rPr>
-          <w:rFonts w:asciiTheme="minorHAnsi" w:hAnsiTheme="minorHAnsi" w:cstheme="minorHAnsi"/>
-          <w:color w:val="000000" w:themeColor="text1"/>
-        </w:rPr>
-        <w:t>, the macro will create a default preset 30 as a fully zoomed</w:t>
-      </w:r>
-      <w:r>
-        <w:rPr>
-          <w:rFonts w:asciiTheme="minorHAnsi" w:hAnsiTheme="minorHAnsi" w:cstheme="minorHAnsi"/>
-          <w:color w:val="000000" w:themeColor="text1"/>
-        </w:rPr>
-        <w:t xml:space="preserve"> </w:t>
-      </w:r>
-      <w:r>
-        <w:rPr>
-          <w:rFonts w:asciiTheme="minorHAnsi" w:hAnsiTheme="minorHAnsi" w:cstheme="minorHAnsi"/>
-          <w:color w:val="000000" w:themeColor="text1"/>
-        </w:rPr>
-        <w:t xml:space="preserve">out view of that </w:t>
-      </w:r>
-      <w:proofErr w:type="spellStart"/>
-      <w:r>
-        <w:rPr>
-          <w:rFonts w:asciiTheme="minorHAnsi" w:hAnsiTheme="minorHAnsi" w:cstheme="minorHAnsi"/>
-          <w:color w:val="000000" w:themeColor="text1"/>
-        </w:rPr>
-        <w:t>QuadCam</w:t>
-      </w:r>
-      <w:proofErr w:type="spellEnd"/>
-      <w:r>
-        <w:rPr>
-          <w:rFonts w:asciiTheme="minorHAnsi" w:hAnsiTheme="minorHAnsi" w:cstheme="minorHAnsi"/>
-          <w:color w:val="000000" w:themeColor="text1"/>
-        </w:rPr>
-        <w:t xml:space="preserve">. </w:t>
+        <w:t xml:space="preserve">from an </w:t>
+      </w:r>
+      <w:proofErr w:type="gramStart"/>
+      <w:r>
+        <w:rPr>
+          <w:rFonts w:asciiTheme="minorHAnsi" w:hAnsiTheme="minorHAnsi" w:cstheme="minorHAnsi"/>
+          <w:color w:val="000000" w:themeColor="text1"/>
+        </w:rPr>
+        <w:t>Auxiliary</w:t>
+      </w:r>
+      <w:proofErr w:type="gramEnd"/>
+      <w:r>
+        <w:rPr>
+          <w:rFonts w:asciiTheme="minorHAnsi" w:hAnsiTheme="minorHAnsi" w:cstheme="minorHAnsi"/>
+          <w:color w:val="000000" w:themeColor="text1"/>
+        </w:rPr>
+        <w:t xml:space="preserve"> codec. If not, it should be set to CODEC_MAIN unless the composition corresponds to </w:t>
+      </w:r>
+      <w:r>
+        <w:rPr>
+          <w:rFonts w:asciiTheme="minorHAnsi" w:hAnsiTheme="minorHAnsi" w:cstheme="minorHAnsi"/>
+          <w:color w:val="000000" w:themeColor="text1"/>
+        </w:rPr>
+        <w:t>an</w:t>
+      </w:r>
+      <w:r>
+        <w:rPr>
+          <w:rFonts w:asciiTheme="minorHAnsi" w:hAnsiTheme="minorHAnsi" w:cstheme="minorHAnsi"/>
+          <w:color w:val="000000" w:themeColor="text1"/>
+        </w:rPr>
+        <w:t xml:space="preserve"> Overview composition where the 'mics' array is set to [0] in which case it should be set to CODEC_NONE</w:t>
       </w:r>
     </w:p>
     <w:p>
@@ -4769,42 +4463,23 @@
           <w:rFonts w:asciiTheme="minorHAnsi" w:hAnsiTheme="minorHAnsi" w:cstheme="minorHAnsi"/>
           <w:color w:val="000000" w:themeColor="text1"/>
         </w:rPr>
-        <w:t>But you can</w:t>
-      </w:r>
-      <w:r>
-        <w:rPr>
-          <w:rFonts w:asciiTheme="minorHAnsi" w:hAnsiTheme="minorHAnsi" w:cstheme="minorHAnsi"/>
-          <w:color w:val="000000" w:themeColor="text1"/>
-        </w:rPr>
-        <w:t xml:space="preserve"> specify the values for Pan, tilt and zoom for that macro </w:t>
-      </w:r>
-      <w:r>
-        <w:rPr>
-          <w:rFonts w:asciiTheme="minorHAnsi" w:hAnsiTheme="minorHAnsi" w:cstheme="minorHAnsi"/>
-          <w:color w:val="000000" w:themeColor="text1"/>
-        </w:rPr>
-        <w:t>in this section</w:t>
-      </w:r>
-      <w:r>
-        <w:rPr>
-          <w:rFonts w:asciiTheme="minorHAnsi" w:hAnsiTheme="minorHAnsi" w:cstheme="minorHAnsi"/>
-          <w:color w:val="000000" w:themeColor="text1"/>
-        </w:rPr>
-        <w:t xml:space="preserve"> and define</w:t>
-      </w:r>
-      <w:r>
-        <w:rPr>
-          <w:rFonts w:asciiTheme="minorHAnsi" w:hAnsiTheme="minorHAnsi" w:cstheme="minorHAnsi"/>
-          <w:color w:val="000000" w:themeColor="text1"/>
-        </w:rPr>
-        <w:t xml:space="preserve"> </w:t>
-      </w:r>
-      <w:r>
-        <w:rPr>
-          <w:rFonts w:asciiTheme="minorHAnsi" w:hAnsiTheme="minorHAnsi" w:cstheme="minorHAnsi"/>
-          <w:color w:val="000000" w:themeColor="text1"/>
-        </w:rPr>
-        <w:t xml:space="preserve">if the macro </w:t>
+        <w:t xml:space="preserve">- </w:t>
+      </w:r>
+      <w:r>
+        <w:rPr>
+          <w:rFonts w:asciiTheme="minorHAnsi" w:hAnsiTheme="minorHAnsi" w:cstheme="minorHAnsi"/>
+          <w:b/>
+          <w:bCs/>
+          <w:color w:val="000000" w:themeColor="text1"/>
+        </w:rPr>
+        <w:t>'layout'</w:t>
+      </w:r>
+      <w:r>
+        <w:rPr>
+          <w:rFonts w:asciiTheme="minorHAnsi" w:hAnsiTheme="minorHAnsi" w:cstheme="minorHAnsi"/>
+          <w:color w:val="000000" w:themeColor="text1"/>
+        </w:rPr>
+        <w:t xml:space="preserve"> specified the Layout to use to arrange the input connectors specified in the 'connectors' array. This can be </w:t>
       </w:r>
       <w:proofErr w:type="gramStart"/>
       <w:r>
@@ -4812,7 +4487,7 @@
           <w:rFonts w:asciiTheme="minorHAnsi" w:hAnsiTheme="minorHAnsi" w:cstheme="minorHAnsi"/>
           <w:color w:val="000000" w:themeColor="text1"/>
         </w:rPr>
-        <w:t>actually always</w:t>
+        <w:t>Prominent ,</w:t>
       </w:r>
       <w:proofErr w:type="gramEnd"/>
       <w:r>
@@ -4820,23 +4495,7 @@
           <w:rFonts w:asciiTheme="minorHAnsi" w:hAnsiTheme="minorHAnsi" w:cstheme="minorHAnsi"/>
           <w:color w:val="000000" w:themeColor="text1"/>
         </w:rPr>
-        <w:t xml:space="preserve"> re-creates the preset irrespective if already there by setting ALWAYS_CREATE_OV_PRESET to </w:t>
-      </w:r>
-      <w:r>
-        <w:rPr>
-          <w:rFonts w:asciiTheme="minorHAnsi" w:hAnsiTheme="minorHAnsi" w:cstheme="minorHAnsi"/>
-          <w:b/>
-          <w:bCs/>
-          <w:color w:val="000000" w:themeColor="text1"/>
-        </w:rPr>
-        <w:t>true</w:t>
-      </w:r>
-      <w:r>
-        <w:rPr>
-          <w:rFonts w:asciiTheme="minorHAnsi" w:hAnsiTheme="minorHAnsi" w:cstheme="minorHAnsi"/>
-          <w:color w:val="000000" w:themeColor="text1"/>
-        </w:rPr>
-        <w:t>.</w:t>
+        <w:t xml:space="preserve"> Equal or PIP</w:t>
       </w:r>
     </w:p>
     <w:p>
@@ -4853,37 +4512,108 @@
           <w:rFonts w:asciiTheme="minorHAnsi" w:hAnsiTheme="minorHAnsi" w:cstheme="minorHAnsi"/>
           <w:color w:val="000000" w:themeColor="text1"/>
         </w:rPr>
-        <w:t>I</w:t>
-      </w:r>
-      <w:r>
-        <w:rPr>
-          <w:rFonts w:asciiTheme="minorHAnsi" w:hAnsiTheme="minorHAnsi" w:cstheme="minorHAnsi"/>
-          <w:color w:val="000000" w:themeColor="text1"/>
-        </w:rPr>
-        <w:t xml:space="preserve">f </w:t>
-      </w:r>
-      <w:r>
-        <w:rPr>
-          <w:rFonts w:asciiTheme="minorHAnsi" w:hAnsiTheme="minorHAnsi" w:cstheme="minorHAnsi"/>
-          <w:color w:val="000000" w:themeColor="text1"/>
-        </w:rPr>
-        <w:t xml:space="preserve">you leave OV_PRESET_PAN, OV_PRESET_TILT or OV_PRESET_ZOOM set to </w:t>
-      </w:r>
-      <w:r>
-        <w:rPr>
-          <w:rFonts w:asciiTheme="minorHAnsi" w:hAnsiTheme="minorHAnsi" w:cstheme="minorHAnsi"/>
-          <w:b/>
-          <w:bCs/>
-          <w:color w:val="000000" w:themeColor="text1"/>
-        </w:rPr>
-        <w:t>0</w:t>
-      </w:r>
-      <w:r>
-        <w:rPr>
-          <w:rFonts w:asciiTheme="minorHAnsi" w:hAnsiTheme="minorHAnsi" w:cstheme="minorHAnsi"/>
-          <w:color w:val="000000" w:themeColor="text1"/>
-        </w:rPr>
-        <w:t xml:space="preserve"> the macro will just create the default zoomed out overview shot if needed.</w:t>
+        <w:t xml:space="preserve">- </w:t>
+      </w:r>
+      <w:r>
+        <w:rPr>
+          <w:rFonts w:asciiTheme="minorHAnsi" w:hAnsiTheme="minorHAnsi" w:cstheme="minorHAnsi"/>
+          <w:b/>
+          <w:bCs/>
+          <w:color w:val="000000" w:themeColor="text1"/>
+        </w:rPr>
+        <w:t>'</w:t>
+      </w:r>
+      <w:proofErr w:type="spellStart"/>
+      <w:r>
+        <w:rPr>
+          <w:rFonts w:asciiTheme="minorHAnsi" w:hAnsiTheme="minorHAnsi" w:cstheme="minorHAnsi"/>
+          <w:b/>
+          <w:bCs/>
+          <w:color w:val="000000" w:themeColor="text1"/>
+        </w:rPr>
+        <w:t>presetZone</w:t>
+      </w:r>
+      <w:proofErr w:type="spellEnd"/>
+      <w:r>
+        <w:rPr>
+          <w:rFonts w:asciiTheme="minorHAnsi" w:hAnsiTheme="minorHAnsi" w:cstheme="minorHAnsi"/>
+          <w:b/>
+          <w:bCs/>
+          <w:color w:val="000000" w:themeColor="text1"/>
+        </w:rPr>
+        <w:t>'</w:t>
+      </w:r>
+      <w:r>
+        <w:rPr>
+          <w:rFonts w:asciiTheme="minorHAnsi" w:hAnsiTheme="minorHAnsi" w:cstheme="minorHAnsi"/>
+          <w:color w:val="000000" w:themeColor="text1"/>
+        </w:rPr>
+        <w:t xml:space="preserve"> is an optional field that can be used instead of the 'connectors' array to specify a preset "zone"</w:t>
+      </w:r>
+      <w:r>
+        <w:rPr>
+          <w:rFonts w:asciiTheme="minorHAnsi" w:hAnsiTheme="minorHAnsi" w:cstheme="minorHAnsi"/>
+          <w:color w:val="000000" w:themeColor="text1"/>
+        </w:rPr>
+        <w:t xml:space="preserve"> </w:t>
+      </w:r>
+      <w:r>
+        <w:rPr>
+          <w:rFonts w:asciiTheme="minorHAnsi" w:hAnsiTheme="minorHAnsi" w:cstheme="minorHAnsi"/>
+          <w:color w:val="000000" w:themeColor="text1"/>
+        </w:rPr>
+        <w:t xml:space="preserve">to use for that </w:t>
+      </w:r>
+      <w:proofErr w:type="gramStart"/>
+      <w:r>
+        <w:rPr>
+          <w:rFonts w:asciiTheme="minorHAnsi" w:hAnsiTheme="minorHAnsi" w:cstheme="minorHAnsi"/>
+          <w:color w:val="000000" w:themeColor="text1"/>
+        </w:rPr>
+        <w:t>particular composition</w:t>
+      </w:r>
+      <w:proofErr w:type="gramEnd"/>
+      <w:r>
+        <w:rPr>
+          <w:rFonts w:asciiTheme="minorHAnsi" w:hAnsiTheme="minorHAnsi" w:cstheme="minorHAnsi"/>
+          <w:color w:val="000000" w:themeColor="text1"/>
+        </w:rPr>
+        <w:t xml:space="preserve">. Preset zones are explained </w:t>
+      </w:r>
+      <w:r>
+        <w:rPr>
+          <w:rFonts w:asciiTheme="minorHAnsi" w:hAnsiTheme="minorHAnsi" w:cstheme="minorHAnsi"/>
+          <w:color w:val="000000" w:themeColor="text1"/>
+        </w:rPr>
+        <w:t>above</w:t>
+      </w:r>
+      <w:r>
+        <w:rPr>
+          <w:rFonts w:asciiTheme="minorHAnsi" w:hAnsiTheme="minorHAnsi" w:cstheme="minorHAnsi"/>
+          <w:color w:val="000000" w:themeColor="text1"/>
+        </w:rPr>
+        <w:t xml:space="preserve">. </w:t>
+      </w:r>
+      <w:r>
+        <w:rPr>
+          <w:rFonts w:asciiTheme="minorHAnsi" w:hAnsiTheme="minorHAnsi" w:cstheme="minorHAnsi"/>
+          <w:color w:val="000000" w:themeColor="text1"/>
+        </w:rPr>
+        <w:t>P</w:t>
+      </w:r>
+      <w:r>
+        <w:rPr>
+          <w:rFonts w:asciiTheme="minorHAnsi" w:hAnsiTheme="minorHAnsi" w:cstheme="minorHAnsi"/>
+          <w:color w:val="000000" w:themeColor="text1"/>
+        </w:rPr>
+        <w:t>lease set the value to Z0 to indicate it is not used</w:t>
+      </w:r>
+      <w:r>
+        <w:rPr>
+          <w:rFonts w:asciiTheme="minorHAnsi" w:hAnsiTheme="minorHAnsi" w:cstheme="minorHAnsi"/>
+          <w:color w:val="000000" w:themeColor="text1"/>
+        </w:rPr>
+        <w:t xml:space="preserve">. </w:t>
       </w:r>
     </w:p>
     <w:p>
@@ -4900,50 +4630,54 @@
           <w:rFonts w:asciiTheme="minorHAnsi" w:hAnsiTheme="minorHAnsi" w:cstheme="minorHAnsi"/>
           <w:color w:val="000000" w:themeColor="text1"/>
         </w:rPr>
-        <w:t xml:space="preserve">Irrespective of you set the ALWAYS_CREATE_OV_PRESET constant </w:t>
-      </w:r>
-      <w:r>
-        <w:rPr>
-          <w:rFonts w:asciiTheme="minorHAnsi" w:hAnsiTheme="minorHAnsi" w:cstheme="minorHAnsi"/>
-          <w:color w:val="000000" w:themeColor="text1"/>
-        </w:rPr>
-        <w:t>in this section</w:t>
-      </w:r>
-      <w:r>
-        <w:rPr>
-          <w:rFonts w:asciiTheme="minorHAnsi" w:hAnsiTheme="minorHAnsi" w:cstheme="minorHAnsi"/>
-          <w:color w:val="000000" w:themeColor="text1"/>
-        </w:rPr>
-        <w:t xml:space="preserve">,  you might want to copy the parameters of that preset if you manually created it or adjusted it in the command line into OV_PRESET_PAN, OV_PRESET_TILT and OV_PRESET_ZOOM </w:t>
-      </w:r>
-      <w:r>
-        <w:rPr>
-          <w:rFonts w:asciiTheme="minorHAnsi" w:hAnsiTheme="minorHAnsi" w:cstheme="minorHAnsi"/>
-          <w:color w:val="000000" w:themeColor="text1"/>
-        </w:rPr>
-        <w:t>here</w:t>
-      </w:r>
-      <w:r>
-        <w:rPr>
-          <w:rFonts w:asciiTheme="minorHAnsi" w:hAnsiTheme="minorHAnsi" w:cstheme="minorHAnsi"/>
-          <w:color w:val="000000" w:themeColor="text1"/>
-        </w:rPr>
-        <w:t xml:space="preserve"> in case you lose the preset with an upgrade or reset</w:t>
-      </w:r>
-      <w:r>
-        <w:rPr>
-          <w:rFonts w:asciiTheme="minorHAnsi" w:hAnsiTheme="minorHAnsi" w:cstheme="minorHAnsi"/>
-          <w:color w:val="000000" w:themeColor="text1"/>
-        </w:rPr>
-        <w:t xml:space="preserve"> </w:t>
-      </w:r>
-      <w:r>
-        <w:rPr>
-          <w:rFonts w:asciiTheme="minorHAnsi" w:hAnsiTheme="minorHAnsi" w:cstheme="minorHAnsi"/>
-          <w:color w:val="000000" w:themeColor="text1"/>
-        </w:rPr>
-        <w:t xml:space="preserve">or if someone manually removes it. </w:t>
-      </w:r>
+        <w:t xml:space="preserve">For overview compositions (those where the mics field is set to [0]) this field is “overloaded” in that you can specify a combination of connectors IDs in the connectors field and an array of Preset IDs in the </w:t>
+      </w:r>
+      <w:proofErr w:type="spellStart"/>
+      <w:r>
+        <w:rPr>
+          <w:rFonts w:asciiTheme="minorHAnsi" w:hAnsiTheme="minorHAnsi" w:cstheme="minorHAnsi"/>
+          <w:color w:val="000000" w:themeColor="text1"/>
+        </w:rPr>
+        <w:t>PresetZone</w:t>
+      </w:r>
+      <w:proofErr w:type="spellEnd"/>
+      <w:r>
+        <w:rPr>
+          <w:rFonts w:asciiTheme="minorHAnsi" w:hAnsiTheme="minorHAnsi" w:cstheme="minorHAnsi"/>
+          <w:color w:val="000000" w:themeColor="text1"/>
+        </w:rPr>
+        <w:t xml:space="preserve"> field. This indicates to the macro to first invoke all presets listed in that array of integers in the </w:t>
+      </w:r>
+      <w:proofErr w:type="spellStart"/>
+      <w:r>
+        <w:rPr>
+          <w:rFonts w:asciiTheme="minorHAnsi" w:hAnsiTheme="minorHAnsi" w:cstheme="minorHAnsi"/>
+          <w:color w:val="000000" w:themeColor="text1"/>
+        </w:rPr>
+        <w:t>presetZone</w:t>
+      </w:r>
+      <w:proofErr w:type="spellEnd"/>
+      <w:r>
+        <w:rPr>
+          <w:rFonts w:asciiTheme="minorHAnsi" w:hAnsiTheme="minorHAnsi" w:cstheme="minorHAnsi"/>
+          <w:color w:val="000000" w:themeColor="text1"/>
+        </w:rPr>
+        <w:t xml:space="preserve"> field and then compose a layout using the connector IDs in the connectors field. This way, overview compositions can contain input from PTZ cameras with specific presets associated to them. </w:t>
+      </w:r>
+    </w:p>
+    <w:p>
+      <w:pPr>
+        <w:rPr>
+          <w:rFonts w:asciiTheme="minorHAnsi" w:hAnsiTheme="minorHAnsi" w:cstheme="minorHAnsi"/>
+        </w:rPr>
+      </w:pPr>
+    </w:p>
+    <w:p>
+      <w:pPr>
+        <w:rPr>
+          <w:rFonts w:asciiTheme="minorHAnsi" w:hAnsiTheme="minorHAnsi" w:cstheme="minorHAnsi"/>
+        </w:rPr>
+      </w:pPr>
     </w:p>
     <w:p>
       <w:pPr>
@@ -4951,15 +4685,15 @@
         <w:spacing w:line="270" w:lineRule="atLeast"/>
         <w:rPr>
           <w:rFonts w:asciiTheme="minorHAnsi" w:hAnsiTheme="minorHAnsi" w:cstheme="minorHAnsi"/>
-          <w:color w:val="000000" w:themeColor="text1"/>
-        </w:rPr>
-      </w:pPr>
-      <w:r>
-        <w:rPr>
-          <w:rFonts w:asciiTheme="minorHAnsi" w:hAnsiTheme="minorHAnsi" w:cstheme="minorHAnsi"/>
-          <w:color w:val="000000" w:themeColor="text1"/>
-        </w:rPr>
-        <w:t>You can obtain the current values of that preset from the command line of the codec by issuing</w:t>
+          <w:color w:val="000000"/>
+        </w:rPr>
+      </w:pPr>
+      <w:r>
+        <w:rPr>
+          <w:rFonts w:asciiTheme="minorHAnsi" w:hAnsiTheme="minorHAnsi" w:cstheme="minorHAnsi"/>
+          <w:color w:val="000000" w:themeColor="text1"/>
+        </w:rPr>
+        <w:t>-</w:t>
       </w:r>
       <w:r>
         <w:rPr>
@@ -4973,7 +4707,191 @@
           <w:rFonts w:asciiTheme="minorHAnsi" w:hAnsiTheme="minorHAnsi" w:cstheme="minorHAnsi"/>
           <w:color w:val="000000" w:themeColor="text1"/>
         </w:rPr>
-        <w:t xml:space="preserve">this command: </w:t>
+        <w:t xml:space="preserve">The </w:t>
+      </w:r>
+      <w:r>
+        <w:rPr>
+          <w:rFonts w:asciiTheme="minorHAnsi" w:hAnsiTheme="minorHAnsi" w:cstheme="minorHAnsi"/>
+          <w:b/>
+          <w:bCs/>
+          <w:color w:val="000000" w:themeColor="text1"/>
+        </w:rPr>
+        <w:t>'</w:t>
+      </w:r>
+      <w:proofErr w:type="spellStart"/>
+      <w:r>
+        <w:rPr>
+          <w:rFonts w:ascii="Menlo" w:hAnsi="Menlo" w:cs="Menlo"/>
+          <w:b/>
+          <w:bCs/>
+          <w:color w:val="000000"/>
+          <w:sz w:val="18"/>
+          <w:szCs w:val="18"/>
+        </w:rPr>
+        <w:t>auto_top_speakers</w:t>
+      </w:r>
+      <w:proofErr w:type="spellEnd"/>
+      <w:r>
+        <w:rPr>
+          <w:rFonts w:asciiTheme="minorHAnsi" w:hAnsiTheme="minorHAnsi" w:cstheme="minorHAnsi"/>
+          <w:b/>
+          <w:bCs/>
+          <w:color w:val="000000" w:themeColor="text1"/>
+        </w:rPr>
+        <w:t>'</w:t>
+      </w:r>
+      <w:r>
+        <w:rPr>
+          <w:rFonts w:asciiTheme="minorHAnsi" w:hAnsiTheme="minorHAnsi" w:cstheme="minorHAnsi"/>
+          <w:color w:val="000000" w:themeColor="text1"/>
+        </w:rPr>
+        <w:t xml:space="preserve"> </w:t>
+      </w:r>
+      <w:r>
+        <w:rPr>
+          <w:rFonts w:asciiTheme="minorHAnsi" w:hAnsiTheme="minorHAnsi" w:cstheme="minorHAnsi"/>
+          <w:color w:val="000000"/>
+        </w:rPr>
+        <w:t xml:space="preserve">constant contains the settings to configure the “Top N Speakers” feature which shows people that are speaking at the same time and are assigned to different cameras as per the microphones associated to them. To turn it on, set the </w:t>
+      </w:r>
+      <w:r>
+        <w:rPr>
+          <w:rFonts w:asciiTheme="minorHAnsi" w:hAnsiTheme="minorHAnsi" w:cstheme="minorHAnsi"/>
+          <w:color w:val="800000"/>
+        </w:rPr>
+        <w:t>`enabled`</w:t>
+      </w:r>
+      <w:r>
+        <w:rPr>
+          <w:rFonts w:asciiTheme="minorHAnsi" w:hAnsiTheme="minorHAnsi" w:cstheme="minorHAnsi"/>
+          <w:color w:val="000000"/>
+        </w:rPr>
+        <w:t xml:space="preserve"> </w:t>
+      </w:r>
+      <w:r>
+        <w:rPr>
+          <w:rFonts w:asciiTheme="minorHAnsi" w:hAnsiTheme="minorHAnsi" w:cstheme="minorHAnsi"/>
+          <w:color w:val="000000"/>
+        </w:rPr>
+        <w:t>attribute</w:t>
+      </w:r>
+      <w:r>
+        <w:rPr>
+          <w:rFonts w:asciiTheme="minorHAnsi" w:hAnsiTheme="minorHAnsi" w:cstheme="minorHAnsi"/>
+          <w:color w:val="000000"/>
+        </w:rPr>
+        <w:t xml:space="preserve"> to </w:t>
+      </w:r>
+      <w:r>
+        <w:rPr>
+          <w:rFonts w:asciiTheme="minorHAnsi" w:hAnsiTheme="minorHAnsi" w:cstheme="minorHAnsi"/>
+          <w:color w:val="800000"/>
+        </w:rPr>
+        <w:t>`true`</w:t>
+      </w:r>
+      <w:r>
+        <w:rPr>
+          <w:rFonts w:asciiTheme="minorHAnsi" w:hAnsiTheme="minorHAnsi" w:cstheme="minorHAnsi"/>
+          <w:color w:val="000000"/>
+        </w:rPr>
+        <w:t xml:space="preserve">. You then edit the </w:t>
+      </w:r>
+      <w:r>
+        <w:rPr>
+          <w:rFonts w:asciiTheme="minorHAnsi" w:hAnsiTheme="minorHAnsi" w:cstheme="minorHAnsi"/>
+          <w:color w:val="800000"/>
+        </w:rPr>
+        <w:t>`</w:t>
+      </w:r>
+      <w:proofErr w:type="spellStart"/>
+      <w:r>
+        <w:rPr>
+          <w:rFonts w:asciiTheme="minorHAnsi" w:hAnsiTheme="minorHAnsi" w:cstheme="minorHAnsi"/>
+          <w:color w:val="800000"/>
+        </w:rPr>
+        <w:t>default_connectors</w:t>
+      </w:r>
+      <w:proofErr w:type="spellEnd"/>
+      <w:r>
+        <w:rPr>
+          <w:rFonts w:asciiTheme="minorHAnsi" w:hAnsiTheme="minorHAnsi" w:cstheme="minorHAnsi"/>
+          <w:color w:val="800000"/>
+        </w:rPr>
+        <w:t>`</w:t>
+      </w:r>
+      <w:r>
+        <w:rPr>
+          <w:rFonts w:asciiTheme="minorHAnsi" w:hAnsiTheme="minorHAnsi" w:cstheme="minorHAnsi"/>
+          <w:color w:val="000000"/>
+        </w:rPr>
+        <w:t xml:space="preserve"> array to provide an ordered list of the connectors to use when showing the top N speakers </w:t>
+      </w:r>
+      <w:proofErr w:type="gramStart"/>
+      <w:r>
+        <w:rPr>
+          <w:rFonts w:asciiTheme="minorHAnsi" w:hAnsiTheme="minorHAnsi" w:cstheme="minorHAnsi"/>
+          <w:color w:val="000000"/>
+        </w:rPr>
+        <w:t>and also</w:t>
+      </w:r>
+      <w:proofErr w:type="gramEnd"/>
+      <w:r>
+        <w:rPr>
+          <w:rFonts w:asciiTheme="minorHAnsi" w:hAnsiTheme="minorHAnsi" w:cstheme="minorHAnsi"/>
+          <w:color w:val="000000"/>
+        </w:rPr>
+        <w:t xml:space="preserve"> the layout to use in the </w:t>
+      </w:r>
+      <w:r>
+        <w:rPr>
+          <w:rFonts w:asciiTheme="minorHAnsi" w:hAnsiTheme="minorHAnsi" w:cstheme="minorHAnsi"/>
+          <w:color w:val="800000"/>
+        </w:rPr>
+        <w:t>`layout`</w:t>
+      </w:r>
+      <w:r>
+        <w:rPr>
+          <w:rFonts w:asciiTheme="minorHAnsi" w:hAnsiTheme="minorHAnsi" w:cstheme="minorHAnsi"/>
+          <w:color w:val="000000"/>
+        </w:rPr>
+        <w:t xml:space="preserve"> attribute. The </w:t>
+      </w:r>
+      <w:r>
+        <w:rPr>
+          <w:rFonts w:asciiTheme="minorHAnsi" w:hAnsiTheme="minorHAnsi" w:cstheme="minorHAnsi"/>
+          <w:color w:val="800000"/>
+        </w:rPr>
+        <w:t>`</w:t>
+      </w:r>
+      <w:proofErr w:type="spellStart"/>
+      <w:r>
+        <w:rPr>
+          <w:rFonts w:asciiTheme="minorHAnsi" w:hAnsiTheme="minorHAnsi" w:cstheme="minorHAnsi"/>
+          <w:color w:val="800000"/>
+        </w:rPr>
+        <w:t>max_speakers</w:t>
+      </w:r>
+      <w:proofErr w:type="spellEnd"/>
+      <w:r>
+        <w:rPr>
+          <w:rFonts w:asciiTheme="minorHAnsi" w:hAnsiTheme="minorHAnsi" w:cstheme="minorHAnsi"/>
+          <w:color w:val="800000"/>
+        </w:rPr>
+        <w:t>`</w:t>
+      </w:r>
+      <w:r>
+        <w:rPr>
+          <w:rFonts w:asciiTheme="minorHAnsi" w:hAnsiTheme="minorHAnsi" w:cstheme="minorHAnsi"/>
+          <w:color w:val="000000"/>
+        </w:rPr>
+        <w:t xml:space="preserve"> corresponds to the N value of the Top N speakers feature, so it allows you to limit the number of top speakers to show. </w:t>
+      </w:r>
+      <w:r>
+        <w:rPr>
+          <w:rFonts w:asciiTheme="minorHAnsi" w:hAnsiTheme="minorHAnsi" w:cstheme="minorHAnsi"/>
+          <w:color w:val="000000"/>
+        </w:rPr>
+        <w:t xml:space="preserve"> </w:t>
       </w:r>
     </w:p>
     <w:p>
@@ -4982,9 +4900,120 @@
         <w:spacing w:line="270" w:lineRule="atLeast"/>
         <w:rPr>
           <w:rFonts w:asciiTheme="minorHAnsi" w:hAnsiTheme="minorHAnsi" w:cstheme="minorHAnsi"/>
-          <w:color w:val="000000" w:themeColor="text1"/>
-        </w:rPr>
-      </w:pPr>
+          <w:color w:val="000000"/>
+        </w:rPr>
+      </w:pPr>
+      <w:r>
+        <w:rPr>
+          <w:rFonts w:asciiTheme="minorHAnsi" w:hAnsiTheme="minorHAnsi" w:cstheme="minorHAnsi"/>
+          <w:color w:val="000000"/>
+        </w:rPr>
+        <w:t>I</w:t>
+      </w:r>
+      <w:r>
+        <w:rPr>
+          <w:rFonts w:asciiTheme="minorHAnsi" w:hAnsiTheme="minorHAnsi" w:cstheme="minorHAnsi"/>
+          <w:color w:val="000000"/>
+        </w:rPr>
+        <w:t xml:space="preserve">f you have </w:t>
+      </w:r>
+      <w:proofErr w:type="spellStart"/>
+      <w:r>
+        <w:rPr>
+          <w:rFonts w:asciiTheme="minorHAnsi" w:hAnsiTheme="minorHAnsi" w:cstheme="minorHAnsi"/>
+          <w:color w:val="000000"/>
+        </w:rPr>
+        <w:t>presetZones</w:t>
+      </w:r>
+      <w:proofErr w:type="spellEnd"/>
+      <w:r>
+        <w:rPr>
+          <w:rFonts w:asciiTheme="minorHAnsi" w:hAnsiTheme="minorHAnsi" w:cstheme="minorHAnsi"/>
+          <w:color w:val="000000"/>
+        </w:rPr>
+        <w:t xml:space="preserve"> in any of the compositions that could end up </w:t>
+      </w:r>
+      <w:r>
+        <w:rPr>
+          <w:rFonts w:asciiTheme="minorHAnsi" w:hAnsiTheme="minorHAnsi" w:cstheme="minorHAnsi"/>
+          <w:color w:val="000000"/>
+        </w:rPr>
+        <w:t>being</w:t>
+      </w:r>
+      <w:r>
+        <w:rPr>
+          <w:rFonts w:asciiTheme="minorHAnsi" w:hAnsiTheme="minorHAnsi" w:cstheme="minorHAnsi"/>
+          <w:color w:val="000000"/>
+        </w:rPr>
+        <w:t xml:space="preserve"> selected for the top N composition,</w:t>
+      </w:r>
+      <w:r>
+        <w:rPr>
+          <w:rFonts w:asciiTheme="minorHAnsi" w:hAnsiTheme="minorHAnsi" w:cstheme="minorHAnsi"/>
+          <w:color w:val="000000"/>
+        </w:rPr>
+        <w:t xml:space="preserve"> </w:t>
+      </w:r>
+      <w:r>
+        <w:rPr>
+          <w:rFonts w:asciiTheme="minorHAnsi" w:hAnsiTheme="minorHAnsi" w:cstheme="minorHAnsi"/>
+          <w:color w:val="000000"/>
+        </w:rPr>
+        <w:t xml:space="preserve">be sure to add the connector ID where the camera associated with the primary preset of that </w:t>
+      </w:r>
+      <w:proofErr w:type="spellStart"/>
+      <w:r>
+        <w:rPr>
+          <w:rFonts w:asciiTheme="minorHAnsi" w:hAnsiTheme="minorHAnsi" w:cstheme="minorHAnsi"/>
+          <w:color w:val="000000"/>
+        </w:rPr>
+        <w:t>presetZone</w:t>
+      </w:r>
+      <w:proofErr w:type="spellEnd"/>
+      <w:r>
+        <w:rPr>
+          <w:rFonts w:asciiTheme="minorHAnsi" w:hAnsiTheme="minorHAnsi" w:cstheme="minorHAnsi"/>
+          <w:color w:val="000000"/>
+        </w:rPr>
+        <w:t xml:space="preserve"> into the </w:t>
+      </w:r>
+      <w:r>
+        <w:rPr>
+          <w:rFonts w:asciiTheme="minorHAnsi" w:hAnsiTheme="minorHAnsi" w:cstheme="minorHAnsi"/>
+          <w:color w:val="800000"/>
+        </w:rPr>
+        <w:t>`</w:t>
+      </w:r>
+      <w:proofErr w:type="spellStart"/>
+      <w:r>
+        <w:rPr>
+          <w:rFonts w:asciiTheme="minorHAnsi" w:hAnsiTheme="minorHAnsi" w:cstheme="minorHAnsi"/>
+          <w:color w:val="800000"/>
+        </w:rPr>
+        <w:t>default_connectors</w:t>
+      </w:r>
+      <w:proofErr w:type="spellEnd"/>
+      <w:r>
+        <w:rPr>
+          <w:rFonts w:asciiTheme="minorHAnsi" w:hAnsiTheme="minorHAnsi" w:cstheme="minorHAnsi"/>
+          <w:color w:val="800000"/>
+        </w:rPr>
+        <w:t>`</w:t>
+      </w:r>
+      <w:r>
+        <w:rPr>
+          <w:rFonts w:asciiTheme="minorHAnsi" w:hAnsiTheme="minorHAnsi" w:cstheme="minorHAnsi"/>
+          <w:color w:val="000000"/>
+        </w:rPr>
+        <w:t xml:space="preserve"> </w:t>
+      </w:r>
+      <w:r>
+        <w:rPr>
+          <w:rFonts w:asciiTheme="minorHAnsi" w:hAnsiTheme="minorHAnsi" w:cstheme="minorHAnsi"/>
+          <w:color w:val="000000"/>
+        </w:rPr>
+        <w:t>array in the right position you want it.</w:t>
+      </w:r>
     </w:p>
     <w:p>
       <w:pPr>
@@ -4992,6 +5021,425 @@
         <w:spacing w:line="270" w:lineRule="atLeast"/>
         <w:rPr>
           <w:rFonts w:ascii="Menlo" w:hAnsi="Menlo" w:cs="Menlo"/>
+          <w:color w:val="000000"/>
+          <w:sz w:val="18"/>
+          <w:szCs w:val="18"/>
+        </w:rPr>
+      </w:pPr>
+    </w:p>
+    <w:p>
+      <w:pPr>
+        <w:rPr>
+          <w:rFonts w:asciiTheme="minorHAnsi" w:hAnsiTheme="minorHAnsi" w:cstheme="minorHAnsi"/>
+        </w:rPr>
+      </w:pPr>
+    </w:p>
+    <w:p>
+      <w:pPr>
+        <w:rPr>
+          <w:rFonts w:asciiTheme="minorHAnsi" w:hAnsiTheme="minorHAnsi" w:cstheme="minorHAnsi"/>
+          <w:color w:val="4472C4" w:themeColor="accent1"/>
+        </w:rPr>
+      </w:pPr>
+      <w:r>
+        <w:rPr>
+          <w:rFonts w:asciiTheme="minorHAnsi" w:hAnsiTheme="minorHAnsi" w:cstheme="minorHAnsi"/>
+          <w:color w:val="4472C4" w:themeColor="accent1"/>
+        </w:rPr>
+        <w:t>+++++++++++</w:t>
+      </w:r>
+    </w:p>
+    <w:p>
+      <w:pPr>
+        <w:rPr>
+          <w:rFonts w:asciiTheme="minorHAnsi" w:hAnsiTheme="minorHAnsi" w:cstheme="minorHAnsi"/>
+          <w:color w:val="4472C4" w:themeColor="accent1"/>
+        </w:rPr>
+      </w:pPr>
+      <w:r>
+        <w:rPr>
+          <w:rFonts w:asciiTheme="minorHAnsi" w:hAnsiTheme="minorHAnsi" w:cstheme="minorHAnsi"/>
+          <w:color w:val="4472C4" w:themeColor="accent1"/>
+        </w:rPr>
+        <w:t xml:space="preserve">+ Section </w:t>
+      </w:r>
+      <w:proofErr w:type="gramStart"/>
+      <w:r>
+        <w:rPr>
+          <w:rFonts w:asciiTheme="minorHAnsi" w:hAnsiTheme="minorHAnsi" w:cstheme="minorHAnsi"/>
+          <w:color w:val="4472C4" w:themeColor="accent1"/>
+        </w:rPr>
+        <w:t>2  +</w:t>
+      </w:r>
+      <w:proofErr w:type="gramEnd"/>
+    </w:p>
+    <w:p>
+      <w:pPr>
+        <w:rPr>
+          <w:rFonts w:asciiTheme="minorHAnsi" w:hAnsiTheme="minorHAnsi" w:cstheme="minorHAnsi"/>
+          <w:color w:val="4472C4" w:themeColor="accent1"/>
+        </w:rPr>
+      </w:pPr>
+      <w:r>
+        <w:rPr>
+          <w:rFonts w:asciiTheme="minorHAnsi" w:hAnsiTheme="minorHAnsi" w:cstheme="minorHAnsi"/>
+          <w:color w:val="4472C4" w:themeColor="accent1"/>
+        </w:rPr>
+        <w:t>+++++++++++</w:t>
+      </w:r>
+    </w:p>
+    <w:p>
+      <w:pPr>
+        <w:shd w:val="clear" w:color="auto" w:fill="FFFFFF"/>
+        <w:spacing w:line="270" w:lineRule="atLeast"/>
+        <w:rPr>
+          <w:rFonts w:asciiTheme="minorHAnsi" w:hAnsiTheme="minorHAnsi" w:cstheme="minorHAnsi"/>
+        </w:rPr>
+      </w:pPr>
+    </w:p>
+    <w:p>
+      <w:pPr>
+        <w:shd w:val="clear" w:color="auto" w:fill="FFFFFF"/>
+        <w:spacing w:line="270" w:lineRule="atLeast"/>
+        <w:rPr>
+          <w:rFonts w:asciiTheme="minorHAnsi" w:hAnsiTheme="minorHAnsi" w:cstheme="minorHAnsi"/>
+          <w:color w:val="000000" w:themeColor="text1"/>
+        </w:rPr>
+      </w:pPr>
+      <w:r>
+        <w:rPr>
+          <w:rFonts w:asciiTheme="minorHAnsi" w:hAnsiTheme="minorHAnsi" w:cstheme="minorHAnsi"/>
+          <w:color w:val="000000" w:themeColor="text1"/>
+        </w:rPr>
+        <w:t>-</w:t>
+      </w:r>
+      <w:r>
+        <w:rPr>
+          <w:rFonts w:asciiTheme="minorHAnsi" w:hAnsiTheme="minorHAnsi" w:cstheme="minorHAnsi"/>
+          <w:color w:val="000000" w:themeColor="text1"/>
+        </w:rPr>
+        <w:t xml:space="preserve"> </w:t>
+      </w:r>
+      <w:r>
+        <w:rPr>
+          <w:rFonts w:asciiTheme="minorHAnsi" w:hAnsiTheme="minorHAnsi" w:cstheme="minorHAnsi"/>
+          <w:color w:val="000000" w:themeColor="text1"/>
+        </w:rPr>
+        <w:t xml:space="preserve">This macro requires preset 30 to be present to be able to set the overview shots. If you </w:t>
+      </w:r>
+      <w:r>
+        <w:rPr>
+          <w:rFonts w:asciiTheme="minorHAnsi" w:hAnsiTheme="minorHAnsi" w:cstheme="minorHAnsi"/>
+          <w:color w:val="000000" w:themeColor="text1"/>
+        </w:rPr>
+        <w:t>do</w:t>
+      </w:r>
+      <w:r>
+        <w:rPr>
+          <w:rFonts w:asciiTheme="minorHAnsi" w:hAnsiTheme="minorHAnsi" w:cstheme="minorHAnsi"/>
+          <w:color w:val="000000" w:themeColor="text1"/>
+        </w:rPr>
+        <w:t xml:space="preserve"> not manually create it as per instructions </w:t>
+      </w:r>
+      <w:r>
+        <w:rPr>
+          <w:rFonts w:asciiTheme="minorHAnsi" w:hAnsiTheme="minorHAnsi" w:cstheme="minorHAnsi"/>
+          <w:color w:val="000000" w:themeColor="text1"/>
+        </w:rPr>
+        <w:t xml:space="preserve">in Appendix A </w:t>
+      </w:r>
+      <w:r>
+        <w:rPr>
+          <w:rFonts w:asciiTheme="minorHAnsi" w:hAnsiTheme="minorHAnsi" w:cstheme="minorHAnsi"/>
+          <w:color w:val="000000" w:themeColor="text1"/>
+        </w:rPr>
+        <w:t xml:space="preserve">and you have a </w:t>
+      </w:r>
+      <w:proofErr w:type="spellStart"/>
+      <w:r>
+        <w:rPr>
+          <w:rFonts w:asciiTheme="minorHAnsi" w:hAnsiTheme="minorHAnsi" w:cstheme="minorHAnsi"/>
+          <w:color w:val="000000" w:themeColor="text1"/>
+        </w:rPr>
+        <w:t>Quadcam</w:t>
+      </w:r>
+      <w:proofErr w:type="spellEnd"/>
+      <w:r>
+        <w:rPr>
+          <w:rFonts w:asciiTheme="minorHAnsi" w:hAnsiTheme="minorHAnsi" w:cstheme="minorHAnsi"/>
+          <w:color w:val="000000" w:themeColor="text1"/>
+        </w:rPr>
+        <w:t>, the macro will create a default preset 30 as a fully zoomed</w:t>
+      </w:r>
+      <w:r>
+        <w:rPr>
+          <w:rFonts w:asciiTheme="minorHAnsi" w:hAnsiTheme="minorHAnsi" w:cstheme="minorHAnsi"/>
+          <w:color w:val="000000" w:themeColor="text1"/>
+        </w:rPr>
+        <w:t xml:space="preserve"> </w:t>
+      </w:r>
+      <w:r>
+        <w:rPr>
+          <w:rFonts w:asciiTheme="minorHAnsi" w:hAnsiTheme="minorHAnsi" w:cstheme="minorHAnsi"/>
+          <w:color w:val="000000" w:themeColor="text1"/>
+        </w:rPr>
+        <w:t xml:space="preserve">out view of that </w:t>
+      </w:r>
+      <w:proofErr w:type="spellStart"/>
+      <w:r>
+        <w:rPr>
+          <w:rFonts w:asciiTheme="minorHAnsi" w:hAnsiTheme="minorHAnsi" w:cstheme="minorHAnsi"/>
+          <w:color w:val="000000" w:themeColor="text1"/>
+        </w:rPr>
+        <w:t>QuadCam</w:t>
+      </w:r>
+      <w:proofErr w:type="spellEnd"/>
+      <w:r>
+        <w:rPr>
+          <w:rFonts w:asciiTheme="minorHAnsi" w:hAnsiTheme="minorHAnsi" w:cstheme="minorHAnsi"/>
+          <w:color w:val="000000" w:themeColor="text1"/>
+        </w:rPr>
+        <w:t xml:space="preserve">. </w:t>
+      </w:r>
+    </w:p>
+    <w:p>
+      <w:pPr>
+        <w:shd w:val="clear" w:color="auto" w:fill="FFFFFF"/>
+        <w:spacing w:line="270" w:lineRule="atLeast"/>
+        <w:rPr>
+          <w:rFonts w:asciiTheme="minorHAnsi" w:hAnsiTheme="minorHAnsi" w:cstheme="minorHAnsi"/>
+          <w:color w:val="000000" w:themeColor="text1"/>
+        </w:rPr>
+      </w:pPr>
+      <w:r>
+        <w:rPr>
+          <w:rFonts w:asciiTheme="minorHAnsi" w:hAnsiTheme="minorHAnsi" w:cstheme="minorHAnsi"/>
+          <w:color w:val="000000" w:themeColor="text1"/>
+        </w:rPr>
+        <w:t>But you can</w:t>
+      </w:r>
+      <w:r>
+        <w:rPr>
+          <w:rFonts w:asciiTheme="minorHAnsi" w:hAnsiTheme="minorHAnsi" w:cstheme="minorHAnsi"/>
+          <w:color w:val="000000" w:themeColor="text1"/>
+        </w:rPr>
+        <w:t xml:space="preserve"> specify the values for Pan, tilt and zoom for that macro </w:t>
+      </w:r>
+      <w:r>
+        <w:rPr>
+          <w:rFonts w:asciiTheme="minorHAnsi" w:hAnsiTheme="minorHAnsi" w:cstheme="minorHAnsi"/>
+          <w:color w:val="000000" w:themeColor="text1"/>
+        </w:rPr>
+        <w:t>in this section</w:t>
+      </w:r>
+      <w:r>
+        <w:rPr>
+          <w:rFonts w:asciiTheme="minorHAnsi" w:hAnsiTheme="minorHAnsi" w:cstheme="minorHAnsi"/>
+          <w:color w:val="000000" w:themeColor="text1"/>
+        </w:rPr>
+        <w:t xml:space="preserve"> and define</w:t>
+      </w:r>
+      <w:r>
+        <w:rPr>
+          <w:rFonts w:asciiTheme="minorHAnsi" w:hAnsiTheme="minorHAnsi" w:cstheme="minorHAnsi"/>
+          <w:color w:val="000000" w:themeColor="text1"/>
+        </w:rPr>
+        <w:t xml:space="preserve"> </w:t>
+      </w:r>
+      <w:r>
+        <w:rPr>
+          <w:rFonts w:asciiTheme="minorHAnsi" w:hAnsiTheme="minorHAnsi" w:cstheme="minorHAnsi"/>
+          <w:color w:val="000000" w:themeColor="text1"/>
+        </w:rPr>
+        <w:t xml:space="preserve">if the macro </w:t>
+      </w:r>
+      <w:proofErr w:type="gramStart"/>
+      <w:r>
+        <w:rPr>
+          <w:rFonts w:asciiTheme="minorHAnsi" w:hAnsiTheme="minorHAnsi" w:cstheme="minorHAnsi"/>
+          <w:color w:val="000000" w:themeColor="text1"/>
+        </w:rPr>
+        <w:t>actually always</w:t>
+      </w:r>
+      <w:proofErr w:type="gramEnd"/>
+      <w:r>
+        <w:rPr>
+          <w:rFonts w:asciiTheme="minorHAnsi" w:hAnsiTheme="minorHAnsi" w:cstheme="minorHAnsi"/>
+          <w:color w:val="000000" w:themeColor="text1"/>
+        </w:rPr>
+        <w:t xml:space="preserve"> re-creates the preset irrespective if already there by setting ALWAYS_CREATE_OV_PRESET to </w:t>
+      </w:r>
+      <w:r>
+        <w:rPr>
+          <w:rFonts w:asciiTheme="minorHAnsi" w:hAnsiTheme="minorHAnsi" w:cstheme="minorHAnsi"/>
+          <w:b/>
+          <w:bCs/>
+          <w:color w:val="000000" w:themeColor="text1"/>
+        </w:rPr>
+        <w:t>true</w:t>
+      </w:r>
+      <w:r>
+        <w:rPr>
+          <w:rFonts w:asciiTheme="minorHAnsi" w:hAnsiTheme="minorHAnsi" w:cstheme="minorHAnsi"/>
+          <w:color w:val="000000" w:themeColor="text1"/>
+        </w:rPr>
+        <w:t>.</w:t>
+      </w:r>
+    </w:p>
+    <w:p>
+      <w:pPr>
+        <w:shd w:val="clear" w:color="auto" w:fill="FFFFFF"/>
+        <w:spacing w:line="270" w:lineRule="atLeast"/>
+        <w:rPr>
+          <w:rFonts w:asciiTheme="minorHAnsi" w:hAnsiTheme="minorHAnsi" w:cstheme="minorHAnsi"/>
+          <w:color w:val="000000" w:themeColor="text1"/>
+        </w:rPr>
+      </w:pPr>
+      <w:r>
+        <w:rPr>
+          <w:rFonts w:asciiTheme="minorHAnsi" w:hAnsiTheme="minorHAnsi" w:cstheme="minorHAnsi"/>
+          <w:color w:val="000000" w:themeColor="text1"/>
+        </w:rPr>
+        <w:lastRenderedPageBreak/>
+        <w:t>I</w:t>
+      </w:r>
+      <w:r>
+        <w:rPr>
+          <w:rFonts w:asciiTheme="minorHAnsi" w:hAnsiTheme="minorHAnsi" w:cstheme="minorHAnsi"/>
+          <w:color w:val="000000" w:themeColor="text1"/>
+        </w:rPr>
+        <w:t xml:space="preserve">f </w:t>
+      </w:r>
+      <w:r>
+        <w:rPr>
+          <w:rFonts w:asciiTheme="minorHAnsi" w:hAnsiTheme="minorHAnsi" w:cstheme="minorHAnsi"/>
+          <w:color w:val="000000" w:themeColor="text1"/>
+        </w:rPr>
+        <w:t xml:space="preserve">you leave OV_PRESET_PAN, OV_PRESET_TILT or OV_PRESET_ZOOM set to </w:t>
+      </w:r>
+      <w:r>
+        <w:rPr>
+          <w:rFonts w:asciiTheme="minorHAnsi" w:hAnsiTheme="minorHAnsi" w:cstheme="minorHAnsi"/>
+          <w:b/>
+          <w:bCs/>
+          <w:color w:val="000000" w:themeColor="text1"/>
+        </w:rPr>
+        <w:t>0</w:t>
+      </w:r>
+      <w:r>
+        <w:rPr>
+          <w:rFonts w:asciiTheme="minorHAnsi" w:hAnsiTheme="minorHAnsi" w:cstheme="minorHAnsi"/>
+          <w:color w:val="000000" w:themeColor="text1"/>
+        </w:rPr>
+        <w:t xml:space="preserve"> the macro will just create the default zoomed out overview shot if needed.</w:t>
+      </w:r>
+    </w:p>
+    <w:p>
+      <w:pPr>
+        <w:shd w:val="clear" w:color="auto" w:fill="FFFFFF"/>
+        <w:spacing w:line="270" w:lineRule="atLeast"/>
+        <w:rPr>
+          <w:rFonts w:asciiTheme="minorHAnsi" w:hAnsiTheme="minorHAnsi" w:cstheme="minorHAnsi"/>
+          <w:color w:val="000000" w:themeColor="text1"/>
+        </w:rPr>
+      </w:pPr>
+      <w:r>
+        <w:rPr>
+          <w:rFonts w:asciiTheme="minorHAnsi" w:hAnsiTheme="minorHAnsi" w:cstheme="minorHAnsi"/>
+          <w:color w:val="000000" w:themeColor="text1"/>
+        </w:rPr>
+        <w:t xml:space="preserve">Irrespective of you set the ALWAYS_CREATE_OV_PRESET constant </w:t>
+      </w:r>
+      <w:r>
+        <w:rPr>
+          <w:rFonts w:asciiTheme="minorHAnsi" w:hAnsiTheme="minorHAnsi" w:cstheme="minorHAnsi"/>
+          <w:color w:val="000000" w:themeColor="text1"/>
+        </w:rPr>
+        <w:t>in this section</w:t>
+      </w:r>
+      <w:r>
+        <w:rPr>
+          <w:rFonts w:asciiTheme="minorHAnsi" w:hAnsiTheme="minorHAnsi" w:cstheme="minorHAnsi"/>
+          <w:color w:val="000000" w:themeColor="text1"/>
+        </w:rPr>
+        <w:t xml:space="preserve">,  you might want to copy the parameters of that preset if you manually created it or adjusted it in the command line into OV_PRESET_PAN, OV_PRESET_TILT and OV_PRESET_ZOOM </w:t>
+      </w:r>
+      <w:r>
+        <w:rPr>
+          <w:rFonts w:asciiTheme="minorHAnsi" w:hAnsiTheme="minorHAnsi" w:cstheme="minorHAnsi"/>
+          <w:color w:val="000000" w:themeColor="text1"/>
+        </w:rPr>
+        <w:t>here</w:t>
+      </w:r>
+      <w:r>
+        <w:rPr>
+          <w:rFonts w:asciiTheme="minorHAnsi" w:hAnsiTheme="minorHAnsi" w:cstheme="minorHAnsi"/>
+          <w:color w:val="000000" w:themeColor="text1"/>
+        </w:rPr>
+        <w:t xml:space="preserve"> in case you lose the preset with an upgrade or reset</w:t>
+      </w:r>
+      <w:r>
+        <w:rPr>
+          <w:rFonts w:asciiTheme="minorHAnsi" w:hAnsiTheme="minorHAnsi" w:cstheme="minorHAnsi"/>
+          <w:color w:val="000000" w:themeColor="text1"/>
+        </w:rPr>
+        <w:t xml:space="preserve"> </w:t>
+      </w:r>
+      <w:r>
+        <w:rPr>
+          <w:rFonts w:asciiTheme="minorHAnsi" w:hAnsiTheme="minorHAnsi" w:cstheme="minorHAnsi"/>
+          <w:color w:val="000000" w:themeColor="text1"/>
+        </w:rPr>
+        <w:t xml:space="preserve">or if someone manually removes it. </w:t>
+      </w:r>
+    </w:p>
+    <w:p>
+      <w:pPr>
+        <w:shd w:val="clear" w:color="auto" w:fill="FFFFFF"/>
+        <w:spacing w:line="270" w:lineRule="atLeast"/>
+        <w:rPr>
+          <w:rFonts w:asciiTheme="minorHAnsi" w:hAnsiTheme="minorHAnsi" w:cstheme="minorHAnsi"/>
+          <w:color w:val="000000" w:themeColor="text1"/>
+        </w:rPr>
+      </w:pPr>
+      <w:r>
+        <w:rPr>
+          <w:rFonts w:asciiTheme="minorHAnsi" w:hAnsiTheme="minorHAnsi" w:cstheme="minorHAnsi"/>
+          <w:color w:val="000000" w:themeColor="text1"/>
+        </w:rPr>
+        <w:t>You can obtain the current values of that preset from the command line of the codec by issuing</w:t>
+      </w:r>
+      <w:r>
+        <w:rPr>
+          <w:rFonts w:asciiTheme="minorHAnsi" w:hAnsiTheme="minorHAnsi" w:cstheme="minorHAnsi"/>
+          <w:color w:val="000000" w:themeColor="text1"/>
+        </w:rPr>
+        <w:t xml:space="preserve"> </w:t>
+      </w:r>
+      <w:r>
+        <w:rPr>
+          <w:rFonts w:asciiTheme="minorHAnsi" w:hAnsiTheme="minorHAnsi" w:cstheme="minorHAnsi"/>
+          <w:color w:val="000000" w:themeColor="text1"/>
+        </w:rPr>
+        <w:t xml:space="preserve">this command: </w:t>
+      </w:r>
+    </w:p>
+    <w:p>
+      <w:pPr>
+        <w:shd w:val="clear" w:color="auto" w:fill="FFFFFF"/>
+        <w:spacing w:line="270" w:lineRule="atLeast"/>
+        <w:rPr>
+          <w:rFonts w:asciiTheme="minorHAnsi" w:hAnsiTheme="minorHAnsi" w:cstheme="minorHAnsi"/>
+          <w:color w:val="000000" w:themeColor="text1"/>
+        </w:rPr>
+      </w:pPr>
+    </w:p>
+    <w:p>
+      <w:pPr>
+        <w:shd w:val="clear" w:color="auto" w:fill="FFFFFF"/>
+        <w:spacing w:line="270" w:lineRule="atLeast"/>
+        <w:rPr>
+          <w:rFonts w:ascii="Menlo" w:hAnsi="Menlo" w:cs="Menlo"/>
           <w:color w:val="000000" w:themeColor="text1"/>
           <w:sz w:val="20"/>
           <w:szCs w:val="20"/>
@@ -5739,6 +6187,7 @@
         <w:rPr>
           <w:rFonts w:asciiTheme="minorHAnsi" w:hAnsiTheme="minorHAnsi" w:cstheme="minorHAnsi"/>
         </w:rPr>
+        <w:lastRenderedPageBreak/>
         <w:t>‘</w:t>
       </w:r>
       <w:r>
@@ -6509,8 +6958,21 @@
           <w:sz w:val="28"/>
           <w:szCs w:val="28"/>
         </w:rPr>
-        <w:t>APPENDIX A – How to set camera presets using the API</w:t>
-      </w:r>
+        <w:t xml:space="preserve">APPENDIX A – How to set camera presets using the </w:t>
+      </w:r>
+      <w:proofErr w:type="gramStart"/>
+      <w:r>
+        <w:rPr>
+          <w:rFonts w:asciiTheme="minorHAnsi" w:hAnsiTheme="minorHAnsi" w:cstheme="minorHAnsi"/>
+          <w:b/>
+          <w:bCs/>
+          <w:color w:val="4472C4" w:themeColor="accent1"/>
+          <w:sz w:val="28"/>
+          <w:szCs w:val="28"/>
+        </w:rPr>
+        <w:t>API</w:t>
+      </w:r>
+      <w:proofErr w:type="gramEnd"/>
     </w:p>
     <w:p>
       <w:pPr>
@@ -7925,7 +8387,21 @@
         <w:rPr>
           <w:rFonts w:asciiTheme="minorHAnsi" w:eastAsiaTheme="minorHAnsi" w:hAnsiTheme="minorHAnsi" w:cstheme="minorHAnsi"/>
         </w:rPr>
-        <w:t xml:space="preserve"> or SpeakerTrack 60</w:t>
+        <w:t xml:space="preserve"> or </w:t>
+      </w:r>
+      <w:proofErr w:type="spellStart"/>
+      <w:r>
+        <w:rPr>
+          <w:rFonts w:asciiTheme="minorHAnsi" w:eastAsiaTheme="minorHAnsi" w:hAnsiTheme="minorHAnsi" w:cstheme="minorHAnsi"/>
+        </w:rPr>
+        <w:t>SpeakerTrack</w:t>
+      </w:r>
+      <w:proofErr w:type="spellEnd"/>
+      <w:r>
+        <w:rPr>
+          <w:rFonts w:asciiTheme="minorHAnsi" w:eastAsiaTheme="minorHAnsi" w:hAnsiTheme="minorHAnsi" w:cstheme="minorHAnsi"/>
+        </w:rPr>
+        <w:t xml:space="preserve"> 60</w:t>
       </w:r>
       <w:r>
         <w:rPr>
@@ -8256,7 +8732,21 @@
         <w:rPr>
           <w:rFonts w:asciiTheme="minorHAnsi" w:eastAsiaTheme="minorHAnsi" w:hAnsiTheme="minorHAnsi" w:cstheme="minorHAnsi"/>
         </w:rPr>
-        <w:t xml:space="preserve">If any Auxiliary codecs are used - such as a Codec Plus - the Quad Camera or SpeakerTrack 60 connected is also setup correctly as described above.  It is not common to have any PTZ cameras on the Auxiliary codecs, but if they </w:t>
+        <w:t xml:space="preserve">If any Auxiliary codecs are used - such as a Codec Plus - the Quad Camera or </w:t>
+      </w:r>
+      <w:proofErr w:type="spellStart"/>
+      <w:r>
+        <w:rPr>
+          <w:rFonts w:asciiTheme="minorHAnsi" w:eastAsiaTheme="minorHAnsi" w:hAnsiTheme="minorHAnsi" w:cstheme="minorHAnsi"/>
+        </w:rPr>
+        <w:t>SpeakerTrack</w:t>
+      </w:r>
+      <w:proofErr w:type="spellEnd"/>
+      <w:r>
+        <w:rPr>
+          <w:rFonts w:asciiTheme="minorHAnsi" w:eastAsiaTheme="minorHAnsi" w:hAnsiTheme="minorHAnsi" w:cstheme="minorHAnsi"/>
+        </w:rPr>
+        <w:t xml:space="preserve"> 60 connected is also setup correctly as described above.  It is not common to have any PTZ cameras on the Auxiliary codecs, but if they </w:t>
       </w:r>
       <w:r>
         <w:rPr>

</xml_diff>